<commit_message>
Se mejoran los combos de especialidades y empresas y la base de datos con algunas FK. Se cambia el tamaño de letra de empresas
</commit_message>
<xml_diff>
--- a/HISTORIAL SIMED VIRTUAL/Historial SIMED Virtual.docx
+++ b/HISTORIAL SIMED VIRTUAL/Historial SIMED Virtual.docx
@@ -218,14 +218,9 @@
       </w:r>
       <w:proofErr w:type="spellStart"/>
       <w:r>
-        <w:t>Bola</w:t>
-      </w:r>
-      <w:proofErr w:type="gramStart"/>
-      <w:r>
-        <w:t>;os</w:t>
-      </w:r>
-      <w:proofErr w:type="spellEnd"/>
-      <w:proofErr w:type="gramEnd"/>
+        <w:t>Bola;os</w:t>
+      </w:r>
+      <w:proofErr w:type="spellEnd"/>
     </w:p>
     <w:p>
       <w:pPr>
@@ -259,21 +254,7 @@
         <w:rPr>
           <w:lang w:val="es-ES"/>
         </w:rPr>
-        <w:t xml:space="preserve">: se implementa en todos los equipos la agregación del motivo de consulta y </w:t>
-      </w:r>
-      <w:proofErr w:type="gramStart"/>
-      <w:r>
-        <w:rPr>
-          <w:lang w:val="es-ES"/>
-        </w:rPr>
-        <w:t>mas</w:t>
-      </w:r>
-      <w:proofErr w:type="gramEnd"/>
-      <w:r>
-        <w:rPr>
-          <w:lang w:val="es-ES"/>
-        </w:rPr>
-        <w:t>.</w:t>
+        <w:t>: se implementa en todos los equipos la agregación del motivo de consulta y mas.</w:t>
       </w:r>
     </w:p>
     <w:p>
@@ -287,14 +268,9 @@
       </w:r>
       <w:proofErr w:type="spellStart"/>
       <w:r>
-        <w:t>Bola</w:t>
-      </w:r>
-      <w:proofErr w:type="gramStart"/>
-      <w:r>
-        <w:t>;os</w:t>
-      </w:r>
-      <w:proofErr w:type="spellEnd"/>
-      <w:proofErr w:type="gramEnd"/>
+        <w:t>Bola;os</w:t>
+      </w:r>
+      <w:proofErr w:type="spellEnd"/>
     </w:p>
     <w:p>
       <w:pPr>
@@ -499,15 +475,109 @@
           <w:lang w:val="es-ES"/>
         </w:rPr>
       </w:pPr>
-    </w:p>
-    <w:p>
-      <w:pPr>
-        <w:rPr>
-          <w:lang w:val="es-ES"/>
-        </w:rPr>
-      </w:pPr>
+      <w:r>
+        <w:rPr>
+          <w:lang w:val="es-ES"/>
+        </w:rPr>
+        <w:br w:type="page"/>
+      </w:r>
+    </w:p>
+    <w:p>
+      <w:pPr>
+        <w:rPr>
+          <w:lang w:val="es-ES"/>
+        </w:rPr>
+      </w:pPr>
+      <w:r>
+        <w:rPr>
+          <w:lang w:val="es-ES"/>
+        </w:rPr>
+        <w:lastRenderedPageBreak/>
+        <w:t>FECHA: 5-11-14</w:t>
+      </w:r>
+    </w:p>
+    <w:p>
+      <w:pPr>
+        <w:rPr>
+          <w:lang w:val="es-ES"/>
+        </w:rPr>
+      </w:pPr>
+      <w:proofErr w:type="spellStart"/>
+      <w:r>
+        <w:rPr>
+          <w:lang w:val="es-ES"/>
+        </w:rPr>
+        <w:t>Descripcion</w:t>
+      </w:r>
+      <w:proofErr w:type="spellEnd"/>
+      <w:r>
+        <w:rPr>
+          <w:lang w:val="es-ES"/>
+        </w:rPr>
+        <w:t xml:space="preserve">: se aplican los cambios de la foto del </w:t>
+      </w:r>
+      <w:r>
+        <w:rPr>
+          <w:lang w:val="es-ES"/>
+        </w:rPr>
+        <w:t>médico</w:t>
+      </w:r>
+      <w:r>
+        <w:rPr>
+          <w:lang w:val="es-ES"/>
+        </w:rPr>
+        <w:t xml:space="preserve"> a la </w:t>
+      </w:r>
+      <w:proofErr w:type="spellStart"/>
+      <w:r>
+        <w:rPr>
+          <w:lang w:val="es-ES"/>
+        </w:rPr>
+        <w:t>compu</w:t>
+      </w:r>
+      <w:proofErr w:type="spellEnd"/>
+      <w:r>
+        <w:rPr>
+          <w:lang w:val="es-ES"/>
+        </w:rPr>
+        <w:t xml:space="preserve"> de medicina general y son funcionales.</w:t>
+      </w:r>
+    </w:p>
+    <w:p>
+      <w:pPr>
+        <w:pBdr>
+          <w:bottom w:val="single" w:sz="6" w:space="1" w:color="auto"/>
+        </w:pBdr>
+      </w:pPr>
+      <w:r>
+        <w:t xml:space="preserve">Firma: Karen </w:t>
+      </w:r>
+      <w:proofErr w:type="spellStart"/>
+      <w:r>
+        <w:t>Bola</w:t>
+      </w:r>
+      <w:proofErr w:type="gramStart"/>
+      <w:r>
+        <w:t>;os</w:t>
+      </w:r>
       <w:bookmarkStart w:id="0" w:name="_GoBack"/>
       <w:bookmarkEnd w:id="0"/>
+      <w:proofErr w:type="spellEnd"/>
+      <w:proofErr w:type="gramEnd"/>
+    </w:p>
+    <w:p>
+      <w:pPr>
+        <w:rPr>
+          <w:lang w:val="es-ES"/>
+        </w:rPr>
+      </w:pPr>
+    </w:p>
+    <w:p>
+      <w:pPr>
+        <w:rPr>
+          <w:lang w:val="es-ES"/>
+        </w:rPr>
+      </w:pPr>
     </w:p>
     <w:p/>
     <w:sectPr>
@@ -523,6 +593,92 @@
 <file path=word/numbering.xml><?xml version="1.0" encoding="utf-8"?>
 <w:numbering xmlns:wpc="http://schemas.microsoft.com/office/word/2010/wordprocessingCanvas" xmlns:mc="http://schemas.openxmlformats.org/markup-compatibility/2006" xmlns:o="urn:schemas-microsoft-com:office:office" xmlns:r="http://schemas.openxmlformats.org/officeDocument/2006/relationships" xmlns:m="http://schemas.openxmlformats.org/officeDocument/2006/math" xmlns:v="urn:schemas-microsoft-com:vml" xmlns:wp14="http://schemas.microsoft.com/office/word/2010/wordprocessingDrawing" xmlns:wp="http://schemas.openxmlformats.org/drawingml/2006/wordprocessingDrawing" xmlns:w10="urn:schemas-microsoft-com:office:word" xmlns:w="http://schemas.openxmlformats.org/wordprocessingml/2006/main" xmlns:w14="http://schemas.microsoft.com/office/word/2010/wordml" xmlns:wpg="http://schemas.microsoft.com/office/word/2010/wordprocessingGroup" xmlns:wpi="http://schemas.microsoft.com/office/word/2010/wordprocessingInk" xmlns:wne="http://schemas.microsoft.com/office/word/2006/wordml" xmlns:wps="http://schemas.microsoft.com/office/word/2010/wordprocessingShape" mc:Ignorable="w14 wp14">
   <w:abstractNum w:abstractNumId="0">
+    <w:nsid w:val="086C44A9"/>
+    <w:multiLevelType w:val="hybridMultilevel"/>
+    <w:tmpl w:val="76BA49C8"/>
+    <w:lvl w:ilvl="0" w:tplc="140A000F">
+      <w:start w:val="1"/>
+      <w:numFmt w:val="decimal"/>
+      <w:lvlText w:val="%1."/>
+      <w:lvlJc w:val="left"/>
+      <w:pPr>
+        <w:ind w:left="720" w:hanging="360"/>
+      </w:pPr>
+    </w:lvl>
+    <w:lvl w:ilvl="1" w:tplc="140A0019" w:tentative="1">
+      <w:start w:val="1"/>
+      <w:numFmt w:val="lowerLetter"/>
+      <w:lvlText w:val="%2."/>
+      <w:lvlJc w:val="left"/>
+      <w:pPr>
+        <w:ind w:left="1440" w:hanging="360"/>
+      </w:pPr>
+    </w:lvl>
+    <w:lvl w:ilvl="2" w:tplc="140A001B" w:tentative="1">
+      <w:start w:val="1"/>
+      <w:numFmt w:val="lowerRoman"/>
+      <w:lvlText w:val="%3."/>
+      <w:lvlJc w:val="right"/>
+      <w:pPr>
+        <w:ind w:left="2160" w:hanging="180"/>
+      </w:pPr>
+    </w:lvl>
+    <w:lvl w:ilvl="3" w:tplc="140A000F" w:tentative="1">
+      <w:start w:val="1"/>
+      <w:numFmt w:val="decimal"/>
+      <w:lvlText w:val="%4."/>
+      <w:lvlJc w:val="left"/>
+      <w:pPr>
+        <w:ind w:left="2880" w:hanging="360"/>
+      </w:pPr>
+    </w:lvl>
+    <w:lvl w:ilvl="4" w:tplc="140A0019" w:tentative="1">
+      <w:start w:val="1"/>
+      <w:numFmt w:val="lowerLetter"/>
+      <w:lvlText w:val="%5."/>
+      <w:lvlJc w:val="left"/>
+      <w:pPr>
+        <w:ind w:left="3600" w:hanging="360"/>
+      </w:pPr>
+    </w:lvl>
+    <w:lvl w:ilvl="5" w:tplc="140A001B" w:tentative="1">
+      <w:start w:val="1"/>
+      <w:numFmt w:val="lowerRoman"/>
+      <w:lvlText w:val="%6."/>
+      <w:lvlJc w:val="right"/>
+      <w:pPr>
+        <w:ind w:left="4320" w:hanging="180"/>
+      </w:pPr>
+    </w:lvl>
+    <w:lvl w:ilvl="6" w:tplc="140A000F" w:tentative="1">
+      <w:start w:val="1"/>
+      <w:numFmt w:val="decimal"/>
+      <w:lvlText w:val="%7."/>
+      <w:lvlJc w:val="left"/>
+      <w:pPr>
+        <w:ind w:left="5040" w:hanging="360"/>
+      </w:pPr>
+    </w:lvl>
+    <w:lvl w:ilvl="7" w:tplc="140A0019" w:tentative="1">
+      <w:start w:val="1"/>
+      <w:numFmt w:val="lowerLetter"/>
+      <w:lvlText w:val="%8."/>
+      <w:lvlJc w:val="left"/>
+      <w:pPr>
+        <w:ind w:left="5760" w:hanging="360"/>
+      </w:pPr>
+    </w:lvl>
+    <w:lvl w:ilvl="8" w:tplc="140A001B" w:tentative="1">
+      <w:start w:val="1"/>
+      <w:numFmt w:val="lowerRoman"/>
+      <w:lvlText w:val="%9."/>
+      <w:lvlJc w:val="right"/>
+      <w:pPr>
+        <w:ind w:left="6480" w:hanging="180"/>
+      </w:pPr>
+    </w:lvl>
+  </w:abstractNum>
+  <w:abstractNum w:abstractNumId="1">
     <w:nsid w:val="65D15EFA"/>
     <w:multiLevelType w:val="hybridMultilevel"/>
     <w:tmpl w:val="76BA49C8"/>
@@ -609,6 +765,9 @@
     </w:lvl>
   </w:abstractNum>
   <w:num w:numId="1">
+    <w:abstractNumId w:val="1"/>
+  </w:num>
+  <w:num w:numId="2">
     <w:abstractNumId w:val="0"/>
   </w:num>
 </w:numbering>

</xml_diff>

<commit_message>
Se empieza a implementar la creacion de archivos PDF
</commit_message>
<xml_diff>
--- a/HISTORIAL SIMED VIRTUAL/Historial SIMED Virtual.docx
+++ b/HISTORIAL SIMED VIRTUAL/Historial SIMED Virtual.docx
@@ -396,14 +396,12 @@
         </w:rPr>
         <w:t xml:space="preserve">cambios en las </w:t>
       </w:r>
-      <w:proofErr w:type="spellStart"/>
-      <w:r>
-        <w:rPr>
-          <w:lang w:val="es-ES"/>
-        </w:rPr>
-        <w:t>maquinas</w:t>
-      </w:r>
-      <w:proofErr w:type="spellEnd"/>
+      <w:r>
+        <w:rPr>
+          <w:lang w:val="es-ES"/>
+        </w:rPr>
+        <w:t>máquinas</w:t>
+      </w:r>
       <w:r>
         <w:rPr>
           <w:lang w:val="es-ES"/>
@@ -493,7 +491,19 @@
           <w:lang w:val="es-ES"/>
         </w:rPr>
         <w:lastRenderedPageBreak/>
-        <w:t>FECHA: 5-11-14</w:t>
+        <w:t>FECH</w:t>
+      </w:r>
+      <w:r>
+        <w:rPr>
+          <w:lang w:val="es-ES"/>
+        </w:rPr>
+        <w:t>A: 10</w:t>
+      </w:r>
+      <w:r>
+        <w:rPr>
+          <w:lang w:val="es-ES"/>
+        </w:rPr>
+        <w:t>-11-14</w:t>
       </w:r>
     </w:p>
     <w:p>
@@ -514,33 +524,71 @@
         <w:rPr>
           <w:lang w:val="es-ES"/>
         </w:rPr>
-        <w:t xml:space="preserve">: se aplican los cambios de la foto del </w:t>
-      </w:r>
-      <w:r>
-        <w:rPr>
-          <w:lang w:val="es-ES"/>
-        </w:rPr>
-        <w:t>médico</w:t>
-      </w:r>
-      <w:r>
-        <w:rPr>
-          <w:lang w:val="es-ES"/>
-        </w:rPr>
-        <w:t xml:space="preserve"> a la </w:t>
-      </w:r>
-      <w:proofErr w:type="spellStart"/>
-      <w:r>
-        <w:rPr>
-          <w:lang w:val="es-ES"/>
-        </w:rPr>
-        <w:t>compu</w:t>
-      </w:r>
-      <w:proofErr w:type="spellEnd"/>
-      <w:r>
-        <w:rPr>
-          <w:lang w:val="es-ES"/>
-        </w:rPr>
-        <w:t xml:space="preserve"> de medicina general y son funcionales.</w:t>
+        <w:t xml:space="preserve">: </w:t>
+      </w:r>
+      <w:r>
+        <w:rPr>
+          <w:lang w:val="es-ES"/>
+        </w:rPr>
+        <w:t>se implementa la opción de buscar pacientes por nombre, primer apellido y cedula</w:t>
+      </w:r>
+      <w:r>
+        <w:rPr>
+          <w:lang w:val="es-ES"/>
+        </w:rPr>
+        <w:t xml:space="preserve">. </w:t>
+      </w:r>
+    </w:p>
+    <w:p>
+      <w:pPr>
+        <w:pStyle w:val="Prrafodelista"/>
+        <w:numPr>
+          <w:ilvl w:val="0"/>
+          <w:numId w:val="4"/>
+        </w:numPr>
+        <w:rPr>
+          <w:u w:val="single"/>
+          <w:lang w:val="es-ES"/>
+        </w:rPr>
+      </w:pPr>
+      <w:r>
+        <w:rPr>
+          <w:lang w:val="es-ES"/>
+        </w:rPr>
+        <w:t xml:space="preserve">Se hace el ejecutable y funciona a la </w:t>
+      </w:r>
+      <w:proofErr w:type="spellStart"/>
+      <w:r>
+        <w:rPr>
+          <w:lang w:val="es-ES"/>
+        </w:rPr>
+        <w:t>perfeccion</w:t>
+      </w:r>
+      <w:proofErr w:type="spellEnd"/>
+      <w:r>
+        <w:rPr>
+          <w:lang w:val="es-ES"/>
+        </w:rPr>
+        <w:t>. Solo se debe modificar la carpeta de donde carga camera.png.</w:t>
+      </w:r>
+    </w:p>
+    <w:p>
+      <w:pPr>
+        <w:pStyle w:val="Prrafodelista"/>
+        <w:numPr>
+          <w:ilvl w:val="0"/>
+          <w:numId w:val="4"/>
+        </w:numPr>
+        <w:rPr>
+          <w:u w:val="single"/>
+          <w:lang w:val="es-ES"/>
+        </w:rPr>
+      </w:pPr>
+      <w:r>
+        <w:rPr>
+          <w:lang w:val="es-ES"/>
+        </w:rPr>
+        <w:t>Se implementa el cambio solo en el servidor y medicina general</w:t>
       </w:r>
     </w:p>
     <w:p>
@@ -560,8 +608,224 @@
       <w:r>
         <w:t>;os</w:t>
       </w:r>
+      <w:proofErr w:type="spellEnd"/>
+      <w:proofErr w:type="gramEnd"/>
+    </w:p>
+    <w:p>
+      <w:pPr>
+        <w:rPr>
+          <w:lang w:val="es-ES"/>
+        </w:rPr>
+      </w:pPr>
+      <w:r>
+        <w:rPr>
+          <w:lang w:val="es-ES"/>
+        </w:rPr>
+        <w:t>FECH</w:t>
+      </w:r>
+      <w:r>
+        <w:rPr>
+          <w:lang w:val="es-ES"/>
+        </w:rPr>
+        <w:t>A: 13</w:t>
+      </w:r>
+      <w:r>
+        <w:rPr>
+          <w:lang w:val="es-ES"/>
+        </w:rPr>
+        <w:t>-11-14</w:t>
+      </w:r>
+    </w:p>
+    <w:p>
+      <w:pPr>
+        <w:rPr>
+          <w:lang w:val="es-ES"/>
+        </w:rPr>
+      </w:pPr>
+      <w:proofErr w:type="spellStart"/>
+      <w:r>
+        <w:rPr>
+          <w:lang w:val="es-ES"/>
+        </w:rPr>
+        <w:t>Descripcion</w:t>
+      </w:r>
+      <w:proofErr w:type="spellEnd"/>
+      <w:r>
+        <w:rPr>
+          <w:lang w:val="es-ES"/>
+        </w:rPr>
+        <w:t xml:space="preserve">: </w:t>
+      </w:r>
+    </w:p>
+    <w:p>
+      <w:pPr>
+        <w:pStyle w:val="Prrafodelista"/>
+        <w:numPr>
+          <w:ilvl w:val="0"/>
+          <w:numId w:val="5"/>
+        </w:numPr>
+        <w:rPr>
+          <w:lang w:val="es-ES"/>
+        </w:rPr>
+      </w:pPr>
+      <w:proofErr w:type="spellStart"/>
+      <w:r>
+        <w:rPr>
+          <w:lang w:val="es-ES"/>
+        </w:rPr>
+        <w:t>Josue</w:t>
+      </w:r>
+      <w:proofErr w:type="spellEnd"/>
+      <w:r>
+        <w:rPr>
+          <w:lang w:val="es-ES"/>
+        </w:rPr>
+        <w:t xml:space="preserve"> va mañana para DOLE y ocupa llevar los expedientes, x lo que se instala todo en la </w:t>
+      </w:r>
+      <w:proofErr w:type="spellStart"/>
+      <w:r>
+        <w:rPr>
+          <w:lang w:val="es-ES"/>
+        </w:rPr>
+        <w:t>compu</w:t>
+      </w:r>
+      <w:proofErr w:type="spellEnd"/>
+      <w:r>
+        <w:rPr>
+          <w:lang w:val="es-ES"/>
+        </w:rPr>
+        <w:t xml:space="preserve"> de </w:t>
+      </w:r>
+      <w:proofErr w:type="spellStart"/>
+      <w:r>
+        <w:rPr>
+          <w:lang w:val="es-ES"/>
+        </w:rPr>
+        <w:t>el</w:t>
+      </w:r>
+      <w:proofErr w:type="spellEnd"/>
+      <w:r>
+        <w:rPr>
+          <w:lang w:val="es-ES"/>
+        </w:rPr>
+        <w:t xml:space="preserve"> y ya se corrige el problema de la carpeta para cargar el camera.png</w:t>
+      </w:r>
+    </w:p>
+    <w:p>
+      <w:pPr>
+        <w:pBdr>
+          <w:bottom w:val="single" w:sz="12" w:space="1" w:color="auto"/>
+        </w:pBdr>
+      </w:pPr>
+      <w:r>
+        <w:t xml:space="preserve">Firma: Karen </w:t>
+      </w:r>
+      <w:proofErr w:type="spellStart"/>
+      <w:r>
+        <w:t>Bola</w:t>
+      </w:r>
+      <w:proofErr w:type="gramStart"/>
+      <w:r>
+        <w:t>;os</w:t>
+      </w:r>
+      <w:proofErr w:type="spellEnd"/>
+      <w:proofErr w:type="gramEnd"/>
+    </w:p>
+    <w:p>
       <w:bookmarkStart w:id="0" w:name="_GoBack"/>
       <w:bookmarkEnd w:id="0"/>
+    </w:p>
+    <w:p>
+      <w:pPr>
+        <w:rPr>
+          <w:lang w:val="es-ES"/>
+        </w:rPr>
+      </w:pPr>
+      <w:r>
+        <w:rPr>
+          <w:lang w:val="es-ES"/>
+        </w:rPr>
+        <w:br w:type="page"/>
+      </w:r>
+    </w:p>
+    <w:p>
+      <w:pPr>
+        <w:rPr>
+          <w:lang w:val="es-ES"/>
+        </w:rPr>
+      </w:pPr>
+      <w:r>
+        <w:rPr>
+          <w:lang w:val="es-ES"/>
+        </w:rPr>
+        <w:lastRenderedPageBreak/>
+        <w:t>FECHA: 5-11-14</w:t>
+      </w:r>
+    </w:p>
+    <w:p>
+      <w:pPr>
+        <w:rPr>
+          <w:lang w:val="es-ES"/>
+        </w:rPr>
+      </w:pPr>
+      <w:proofErr w:type="spellStart"/>
+      <w:r>
+        <w:rPr>
+          <w:lang w:val="es-ES"/>
+        </w:rPr>
+        <w:t>Descripcion</w:t>
+      </w:r>
+      <w:proofErr w:type="spellEnd"/>
+      <w:r>
+        <w:rPr>
+          <w:lang w:val="es-ES"/>
+        </w:rPr>
+        <w:t xml:space="preserve">: se aplican los cambios de la foto del </w:t>
+      </w:r>
+      <w:r>
+        <w:rPr>
+          <w:lang w:val="es-ES"/>
+        </w:rPr>
+        <w:t>médico</w:t>
+      </w:r>
+      <w:r>
+        <w:rPr>
+          <w:lang w:val="es-ES"/>
+        </w:rPr>
+        <w:t xml:space="preserve"> a la </w:t>
+      </w:r>
+      <w:proofErr w:type="spellStart"/>
+      <w:r>
+        <w:rPr>
+          <w:lang w:val="es-ES"/>
+        </w:rPr>
+        <w:t>compu</w:t>
+      </w:r>
+      <w:proofErr w:type="spellEnd"/>
+      <w:r>
+        <w:rPr>
+          <w:lang w:val="es-ES"/>
+        </w:rPr>
+        <w:t xml:space="preserve"> de medicina general y son funcionales.</w:t>
+      </w:r>
+    </w:p>
+    <w:p>
+      <w:pPr>
+        <w:pBdr>
+          <w:bottom w:val="single" w:sz="6" w:space="1" w:color="auto"/>
+        </w:pBdr>
+      </w:pPr>
+      <w:r>
+        <w:t xml:space="preserve">Firma: Karen </w:t>
+      </w:r>
+      <w:proofErr w:type="spellStart"/>
+      <w:r>
+        <w:t>Bola</w:t>
+      </w:r>
+      <w:proofErr w:type="gramStart"/>
+      <w:r>
+        <w:t>;os</w:t>
+      </w:r>
       <w:proofErr w:type="spellEnd"/>
       <w:proofErr w:type="gramEnd"/>
     </w:p>
@@ -679,6 +943,205 @@
     </w:lvl>
   </w:abstractNum>
   <w:abstractNum w:abstractNumId="1">
+    <w:nsid w:val="52C229D6"/>
+    <w:multiLevelType w:val="hybridMultilevel"/>
+    <w:tmpl w:val="76BA49C8"/>
+    <w:lvl w:ilvl="0" w:tplc="140A000F">
+      <w:start w:val="1"/>
+      <w:numFmt w:val="decimal"/>
+      <w:lvlText w:val="%1."/>
+      <w:lvlJc w:val="left"/>
+      <w:pPr>
+        <w:ind w:left="720" w:hanging="360"/>
+      </w:pPr>
+    </w:lvl>
+    <w:lvl w:ilvl="1" w:tplc="140A0019" w:tentative="1">
+      <w:start w:val="1"/>
+      <w:numFmt w:val="lowerLetter"/>
+      <w:lvlText w:val="%2."/>
+      <w:lvlJc w:val="left"/>
+      <w:pPr>
+        <w:ind w:left="1440" w:hanging="360"/>
+      </w:pPr>
+    </w:lvl>
+    <w:lvl w:ilvl="2" w:tplc="140A001B" w:tentative="1">
+      <w:start w:val="1"/>
+      <w:numFmt w:val="lowerRoman"/>
+      <w:lvlText w:val="%3."/>
+      <w:lvlJc w:val="right"/>
+      <w:pPr>
+        <w:ind w:left="2160" w:hanging="180"/>
+      </w:pPr>
+    </w:lvl>
+    <w:lvl w:ilvl="3" w:tplc="140A000F" w:tentative="1">
+      <w:start w:val="1"/>
+      <w:numFmt w:val="decimal"/>
+      <w:lvlText w:val="%4."/>
+      <w:lvlJc w:val="left"/>
+      <w:pPr>
+        <w:ind w:left="2880" w:hanging="360"/>
+      </w:pPr>
+    </w:lvl>
+    <w:lvl w:ilvl="4" w:tplc="140A0019" w:tentative="1">
+      <w:start w:val="1"/>
+      <w:numFmt w:val="lowerLetter"/>
+      <w:lvlText w:val="%5."/>
+      <w:lvlJc w:val="left"/>
+      <w:pPr>
+        <w:ind w:left="3600" w:hanging="360"/>
+      </w:pPr>
+    </w:lvl>
+    <w:lvl w:ilvl="5" w:tplc="140A001B" w:tentative="1">
+      <w:start w:val="1"/>
+      <w:numFmt w:val="lowerRoman"/>
+      <w:lvlText w:val="%6."/>
+      <w:lvlJc w:val="right"/>
+      <w:pPr>
+        <w:ind w:left="4320" w:hanging="180"/>
+      </w:pPr>
+    </w:lvl>
+    <w:lvl w:ilvl="6" w:tplc="140A000F" w:tentative="1">
+      <w:start w:val="1"/>
+      <w:numFmt w:val="decimal"/>
+      <w:lvlText w:val="%7."/>
+      <w:lvlJc w:val="left"/>
+      <w:pPr>
+        <w:ind w:left="5040" w:hanging="360"/>
+      </w:pPr>
+    </w:lvl>
+    <w:lvl w:ilvl="7" w:tplc="140A0019" w:tentative="1">
+      <w:start w:val="1"/>
+      <w:numFmt w:val="lowerLetter"/>
+      <w:lvlText w:val="%8."/>
+      <w:lvlJc w:val="left"/>
+      <w:pPr>
+        <w:ind w:left="5760" w:hanging="360"/>
+      </w:pPr>
+    </w:lvl>
+    <w:lvl w:ilvl="8" w:tplc="140A001B" w:tentative="1">
+      <w:start w:val="1"/>
+      <w:numFmt w:val="lowerRoman"/>
+      <w:lvlText w:val="%9."/>
+      <w:lvlJc w:val="right"/>
+      <w:pPr>
+        <w:ind w:left="6480" w:hanging="180"/>
+      </w:pPr>
+    </w:lvl>
+  </w:abstractNum>
+  <w:abstractNum w:abstractNumId="2">
+    <w:nsid w:val="62F945DD"/>
+    <w:multiLevelType w:val="hybridMultilevel"/>
+    <w:tmpl w:val="E2F8D688"/>
+    <w:lvl w:ilvl="0" w:tplc="140A0001">
+      <w:start w:val="1"/>
+      <w:numFmt w:val="bullet"/>
+      <w:lvlText w:val=""/>
+      <w:lvlJc w:val="left"/>
+      <w:pPr>
+        <w:ind w:left="720" w:hanging="360"/>
+      </w:pPr>
+      <w:rPr>
+        <w:rFonts w:ascii="Symbol" w:hAnsi="Symbol" w:hint="default"/>
+      </w:rPr>
+    </w:lvl>
+    <w:lvl w:ilvl="1" w:tplc="140A0003" w:tentative="1">
+      <w:start w:val="1"/>
+      <w:numFmt w:val="bullet"/>
+      <w:lvlText w:val="o"/>
+      <w:lvlJc w:val="left"/>
+      <w:pPr>
+        <w:ind w:left="1440" w:hanging="360"/>
+      </w:pPr>
+      <w:rPr>
+        <w:rFonts w:ascii="Courier New" w:hAnsi="Courier New" w:cs="Courier New" w:hint="default"/>
+      </w:rPr>
+    </w:lvl>
+    <w:lvl w:ilvl="2" w:tplc="140A0005" w:tentative="1">
+      <w:start w:val="1"/>
+      <w:numFmt w:val="bullet"/>
+      <w:lvlText w:val=""/>
+      <w:lvlJc w:val="left"/>
+      <w:pPr>
+        <w:ind w:left="2160" w:hanging="360"/>
+      </w:pPr>
+      <w:rPr>
+        <w:rFonts w:ascii="Wingdings" w:hAnsi="Wingdings" w:hint="default"/>
+      </w:rPr>
+    </w:lvl>
+    <w:lvl w:ilvl="3" w:tplc="140A0001" w:tentative="1">
+      <w:start w:val="1"/>
+      <w:numFmt w:val="bullet"/>
+      <w:lvlText w:val=""/>
+      <w:lvlJc w:val="left"/>
+      <w:pPr>
+        <w:ind w:left="2880" w:hanging="360"/>
+      </w:pPr>
+      <w:rPr>
+        <w:rFonts w:ascii="Symbol" w:hAnsi="Symbol" w:hint="default"/>
+      </w:rPr>
+    </w:lvl>
+    <w:lvl w:ilvl="4" w:tplc="140A0003" w:tentative="1">
+      <w:start w:val="1"/>
+      <w:numFmt w:val="bullet"/>
+      <w:lvlText w:val="o"/>
+      <w:lvlJc w:val="left"/>
+      <w:pPr>
+        <w:ind w:left="3600" w:hanging="360"/>
+      </w:pPr>
+      <w:rPr>
+        <w:rFonts w:ascii="Courier New" w:hAnsi="Courier New" w:cs="Courier New" w:hint="default"/>
+      </w:rPr>
+    </w:lvl>
+    <w:lvl w:ilvl="5" w:tplc="140A0005" w:tentative="1">
+      <w:start w:val="1"/>
+      <w:numFmt w:val="bullet"/>
+      <w:lvlText w:val=""/>
+      <w:lvlJc w:val="left"/>
+      <w:pPr>
+        <w:ind w:left="4320" w:hanging="360"/>
+      </w:pPr>
+      <w:rPr>
+        <w:rFonts w:ascii="Wingdings" w:hAnsi="Wingdings" w:hint="default"/>
+      </w:rPr>
+    </w:lvl>
+    <w:lvl w:ilvl="6" w:tplc="140A0001" w:tentative="1">
+      <w:start w:val="1"/>
+      <w:numFmt w:val="bullet"/>
+      <w:lvlText w:val=""/>
+      <w:lvlJc w:val="left"/>
+      <w:pPr>
+        <w:ind w:left="5040" w:hanging="360"/>
+      </w:pPr>
+      <w:rPr>
+        <w:rFonts w:ascii="Symbol" w:hAnsi="Symbol" w:hint="default"/>
+      </w:rPr>
+    </w:lvl>
+    <w:lvl w:ilvl="7" w:tplc="140A0003" w:tentative="1">
+      <w:start w:val="1"/>
+      <w:numFmt w:val="bullet"/>
+      <w:lvlText w:val="o"/>
+      <w:lvlJc w:val="left"/>
+      <w:pPr>
+        <w:ind w:left="5760" w:hanging="360"/>
+      </w:pPr>
+      <w:rPr>
+        <w:rFonts w:ascii="Courier New" w:hAnsi="Courier New" w:cs="Courier New" w:hint="default"/>
+      </w:rPr>
+    </w:lvl>
+    <w:lvl w:ilvl="8" w:tplc="140A0005" w:tentative="1">
+      <w:start w:val="1"/>
+      <w:numFmt w:val="bullet"/>
+      <w:lvlText w:val=""/>
+      <w:lvlJc w:val="left"/>
+      <w:pPr>
+        <w:ind w:left="6480" w:hanging="360"/>
+      </w:pPr>
+      <w:rPr>
+        <w:rFonts w:ascii="Wingdings" w:hAnsi="Wingdings" w:hint="default"/>
+      </w:rPr>
+    </w:lvl>
+  </w:abstractNum>
+  <w:abstractNum w:abstractNumId="3">
     <w:nsid w:val="65D15EFA"/>
     <w:multiLevelType w:val="hybridMultilevel"/>
     <w:tmpl w:val="76BA49C8"/>
@@ -764,11 +1227,133 @@
       </w:pPr>
     </w:lvl>
   </w:abstractNum>
+  <w:abstractNum w:abstractNumId="4">
+    <w:nsid w:val="7EF0104D"/>
+    <w:multiLevelType w:val="hybridMultilevel"/>
+    <w:tmpl w:val="18D02664"/>
+    <w:lvl w:ilvl="0" w:tplc="140A0001">
+      <w:start w:val="1"/>
+      <w:numFmt w:val="bullet"/>
+      <w:lvlText w:val=""/>
+      <w:lvlJc w:val="left"/>
+      <w:pPr>
+        <w:ind w:left="720" w:hanging="360"/>
+      </w:pPr>
+      <w:rPr>
+        <w:rFonts w:ascii="Symbol" w:hAnsi="Symbol" w:hint="default"/>
+      </w:rPr>
+    </w:lvl>
+    <w:lvl w:ilvl="1" w:tplc="140A0003" w:tentative="1">
+      <w:start w:val="1"/>
+      <w:numFmt w:val="bullet"/>
+      <w:lvlText w:val="o"/>
+      <w:lvlJc w:val="left"/>
+      <w:pPr>
+        <w:ind w:left="1440" w:hanging="360"/>
+      </w:pPr>
+      <w:rPr>
+        <w:rFonts w:ascii="Courier New" w:hAnsi="Courier New" w:cs="Courier New" w:hint="default"/>
+      </w:rPr>
+    </w:lvl>
+    <w:lvl w:ilvl="2" w:tplc="140A0005" w:tentative="1">
+      <w:start w:val="1"/>
+      <w:numFmt w:val="bullet"/>
+      <w:lvlText w:val=""/>
+      <w:lvlJc w:val="left"/>
+      <w:pPr>
+        <w:ind w:left="2160" w:hanging="360"/>
+      </w:pPr>
+      <w:rPr>
+        <w:rFonts w:ascii="Wingdings" w:hAnsi="Wingdings" w:hint="default"/>
+      </w:rPr>
+    </w:lvl>
+    <w:lvl w:ilvl="3" w:tplc="140A0001" w:tentative="1">
+      <w:start w:val="1"/>
+      <w:numFmt w:val="bullet"/>
+      <w:lvlText w:val=""/>
+      <w:lvlJc w:val="left"/>
+      <w:pPr>
+        <w:ind w:left="2880" w:hanging="360"/>
+      </w:pPr>
+      <w:rPr>
+        <w:rFonts w:ascii="Symbol" w:hAnsi="Symbol" w:hint="default"/>
+      </w:rPr>
+    </w:lvl>
+    <w:lvl w:ilvl="4" w:tplc="140A0003" w:tentative="1">
+      <w:start w:val="1"/>
+      <w:numFmt w:val="bullet"/>
+      <w:lvlText w:val="o"/>
+      <w:lvlJc w:val="left"/>
+      <w:pPr>
+        <w:ind w:left="3600" w:hanging="360"/>
+      </w:pPr>
+      <w:rPr>
+        <w:rFonts w:ascii="Courier New" w:hAnsi="Courier New" w:cs="Courier New" w:hint="default"/>
+      </w:rPr>
+    </w:lvl>
+    <w:lvl w:ilvl="5" w:tplc="140A0005" w:tentative="1">
+      <w:start w:val="1"/>
+      <w:numFmt w:val="bullet"/>
+      <w:lvlText w:val=""/>
+      <w:lvlJc w:val="left"/>
+      <w:pPr>
+        <w:ind w:left="4320" w:hanging="360"/>
+      </w:pPr>
+      <w:rPr>
+        <w:rFonts w:ascii="Wingdings" w:hAnsi="Wingdings" w:hint="default"/>
+      </w:rPr>
+    </w:lvl>
+    <w:lvl w:ilvl="6" w:tplc="140A0001" w:tentative="1">
+      <w:start w:val="1"/>
+      <w:numFmt w:val="bullet"/>
+      <w:lvlText w:val=""/>
+      <w:lvlJc w:val="left"/>
+      <w:pPr>
+        <w:ind w:left="5040" w:hanging="360"/>
+      </w:pPr>
+      <w:rPr>
+        <w:rFonts w:ascii="Symbol" w:hAnsi="Symbol" w:hint="default"/>
+      </w:rPr>
+    </w:lvl>
+    <w:lvl w:ilvl="7" w:tplc="140A0003" w:tentative="1">
+      <w:start w:val="1"/>
+      <w:numFmt w:val="bullet"/>
+      <w:lvlText w:val="o"/>
+      <w:lvlJc w:val="left"/>
+      <w:pPr>
+        <w:ind w:left="5760" w:hanging="360"/>
+      </w:pPr>
+      <w:rPr>
+        <w:rFonts w:ascii="Courier New" w:hAnsi="Courier New" w:cs="Courier New" w:hint="default"/>
+      </w:rPr>
+    </w:lvl>
+    <w:lvl w:ilvl="8" w:tplc="140A0005" w:tentative="1">
+      <w:start w:val="1"/>
+      <w:numFmt w:val="bullet"/>
+      <w:lvlText w:val=""/>
+      <w:lvlJc w:val="left"/>
+      <w:pPr>
+        <w:ind w:left="6480" w:hanging="360"/>
+      </w:pPr>
+      <w:rPr>
+        <w:rFonts w:ascii="Wingdings" w:hAnsi="Wingdings" w:hint="default"/>
+      </w:rPr>
+    </w:lvl>
+  </w:abstractNum>
   <w:num w:numId="1">
-    <w:abstractNumId w:val="1"/>
+    <w:abstractNumId w:val="3"/>
   </w:num>
   <w:num w:numId="2">
     <w:abstractNumId w:val="0"/>
+  </w:num>
+  <w:num w:numId="3">
+    <w:abstractNumId w:val="1"/>
+  </w:num>
+  <w:num w:numId="4">
+    <w:abstractNumId w:val="2"/>
+  </w:num>
+  <w:num w:numId="5">
+    <w:abstractNumId w:val="4"/>
   </w:num>
 </w:numbering>
 </file>

</xml_diff>

<commit_message>
Se implementa opcion de buscar por empresa, y fecha y ademas de agrega la fecha de creacion del paciente. Tambien se empieza a calcular la edad segun la fecha de nacimiento
</commit_message>
<xml_diff>
--- a/HISTORIAL SIMED VIRTUAL/Historial SIMED Virtual.docx
+++ b/HISTORIAL SIMED VIRTUAL/Historial SIMED Virtual.docx
@@ -491,19 +491,7 @@
           <w:lang w:val="es-ES"/>
         </w:rPr>
         <w:lastRenderedPageBreak/>
-        <w:t>FECH</w:t>
-      </w:r>
-      <w:r>
-        <w:rPr>
-          <w:lang w:val="es-ES"/>
-        </w:rPr>
-        <w:t>A: 10</w:t>
-      </w:r>
-      <w:r>
-        <w:rPr>
-          <w:lang w:val="es-ES"/>
-        </w:rPr>
-        <w:t>-11-14</w:t>
+        <w:t>FECHA: 10-11-14</w:t>
       </w:r>
     </w:p>
     <w:p>
@@ -524,13 +512,7 @@
         <w:rPr>
           <w:lang w:val="es-ES"/>
         </w:rPr>
-        <w:t xml:space="preserve">: </w:t>
-      </w:r>
-      <w:r>
-        <w:rPr>
-          <w:lang w:val="es-ES"/>
-        </w:rPr>
-        <w:t>se implementa la opción de buscar pacientes por nombre, primer apellido y cedula</w:t>
+        <w:t>: se implementa la opción de buscar pacientes por nombre, primer apellido y cedula</w:t>
       </w:r>
       <w:r>
         <w:rPr>
@@ -621,19 +603,7 @@
         <w:rPr>
           <w:lang w:val="es-ES"/>
         </w:rPr>
-        <w:t>FECH</w:t>
-      </w:r>
-      <w:r>
-        <w:rPr>
-          <w:lang w:val="es-ES"/>
-        </w:rPr>
-        <w:t>A: 13</w:t>
-      </w:r>
-      <w:r>
-        <w:rPr>
-          <w:lang w:val="es-ES"/>
-        </w:rPr>
-        <w:t>-11-14</w:t>
+        <w:t>FECHA: 13-11-14</w:t>
       </w:r>
     </w:p>
     <w:p>
@@ -696,14 +666,12 @@
         </w:rPr>
         <w:t xml:space="preserve"> de </w:t>
       </w:r>
-      <w:proofErr w:type="spellStart"/>
-      <w:r>
-        <w:rPr>
-          <w:lang w:val="es-ES"/>
-        </w:rPr>
-        <w:t>el</w:t>
-      </w:r>
-      <w:proofErr w:type="spellEnd"/>
+      <w:r>
+        <w:rPr>
+          <w:lang w:val="es-ES"/>
+        </w:rPr>
+        <w:t>él</w:t>
+      </w:r>
       <w:r>
         <w:rPr>
           <w:lang w:val="es-ES"/>
@@ -732,9 +700,150 @@
       <w:proofErr w:type="gramEnd"/>
     </w:p>
     <w:p>
+      <w:pPr>
+        <w:rPr>
+          <w:lang w:val="es-ES"/>
+        </w:rPr>
+      </w:pPr>
+      <w:r>
+        <w:rPr>
+          <w:lang w:val="es-ES"/>
+        </w:rPr>
+        <w:t>FECHA: 15-11-14</w:t>
+      </w:r>
+    </w:p>
+    <w:p>
+      <w:pPr>
+        <w:rPr>
+          <w:lang w:val="es-ES"/>
+        </w:rPr>
+      </w:pPr>
+      <w:proofErr w:type="spellStart"/>
+      <w:r>
+        <w:rPr>
+          <w:lang w:val="es-ES"/>
+        </w:rPr>
+        <w:t>Descripcion</w:t>
+      </w:r>
+      <w:proofErr w:type="spellEnd"/>
+      <w:r>
+        <w:rPr>
+          <w:lang w:val="es-ES"/>
+        </w:rPr>
+        <w:t xml:space="preserve">: </w:t>
+      </w:r>
+    </w:p>
+    <w:p>
+      <w:pPr>
+        <w:pStyle w:val="Prrafodelista"/>
+        <w:numPr>
+          <w:ilvl w:val="0"/>
+          <w:numId w:val="5"/>
+        </w:numPr>
+        <w:rPr>
+          <w:lang w:val="es-ES"/>
+        </w:rPr>
+      </w:pPr>
+      <w:r>
+        <w:rPr>
+          <w:lang w:val="es-ES"/>
+        </w:rPr>
+        <w:t xml:space="preserve">Se detecta un error en la </w:t>
+      </w:r>
+      <w:proofErr w:type="spellStart"/>
+      <w:r>
+        <w:rPr>
+          <w:lang w:val="es-ES"/>
+        </w:rPr>
+        <w:t>bd</w:t>
+      </w:r>
+      <w:proofErr w:type="spellEnd"/>
+      <w:r>
+        <w:rPr>
+          <w:lang w:val="es-ES"/>
+        </w:rPr>
+        <w:t>, la fecha de nacimiento se estaba insertando también como fecha de creación del expediente. Y además en la anamnesis no se estaba insertando ni el id del médico ni la fecha de creación del anamnesis.</w:t>
+      </w:r>
+    </w:p>
+    <w:p>
+      <w:pPr>
+        <w:pStyle w:val="Prrafodelista"/>
+        <w:numPr>
+          <w:ilvl w:val="0"/>
+          <w:numId w:val="5"/>
+        </w:numPr>
+        <w:rPr>
+          <w:lang w:val="es-ES"/>
+        </w:rPr>
+      </w:pPr>
+      <w:r>
+        <w:rPr>
+          <w:lang w:val="es-ES"/>
+        </w:rPr>
+        <w:t>Se realiza la respectiva actualización en todas las máquinas</w:t>
+      </w:r>
       <w:bookmarkStart w:id="0" w:name="_GoBack"/>
       <w:bookmarkEnd w:id="0"/>
-    </w:p>
+      <w:r>
+        <w:rPr>
+          <w:lang w:val="es-ES"/>
+        </w:rPr>
+        <w:t xml:space="preserve"> de SIMED.</w:t>
+      </w:r>
+    </w:p>
+    <w:p>
+      <w:pPr>
+        <w:pStyle w:val="Prrafodelista"/>
+        <w:numPr>
+          <w:ilvl w:val="0"/>
+          <w:numId w:val="5"/>
+        </w:numPr>
+        <w:rPr>
+          <w:lang w:val="es-ES"/>
+        </w:rPr>
+      </w:pPr>
+      <w:r>
+        <w:rPr>
+          <w:lang w:val="es-ES"/>
+        </w:rPr>
+        <w:t xml:space="preserve">La </w:t>
+      </w:r>
+      <w:proofErr w:type="spellStart"/>
+      <w:r>
+        <w:rPr>
+          <w:lang w:val="es-ES"/>
+        </w:rPr>
+        <w:t>Dra</w:t>
+      </w:r>
+      <w:proofErr w:type="spellEnd"/>
+      <w:r>
+        <w:rPr>
+          <w:lang w:val="es-ES"/>
+        </w:rPr>
+        <w:t xml:space="preserve"> Campos y Laura me piden cambios en el software como el formato de fecha, ortografía y edición.</w:t>
+      </w:r>
+    </w:p>
+    <w:p>
+      <w:pPr>
+        <w:pBdr>
+          <w:bottom w:val="single" w:sz="12" w:space="1" w:color="auto"/>
+        </w:pBdr>
+      </w:pPr>
+      <w:r>
+        <w:t xml:space="preserve">Firma: Karen </w:t>
+      </w:r>
+      <w:proofErr w:type="spellStart"/>
+      <w:r>
+        <w:t>Bola</w:t>
+      </w:r>
+      <w:proofErr w:type="gramStart"/>
+      <w:r>
+        <w:t>;os</w:t>
+      </w:r>
+      <w:proofErr w:type="spellEnd"/>
+      <w:proofErr w:type="gramEnd"/>
+    </w:p>
+    <w:p/>
     <w:p>
       <w:pPr>
         <w:rPr>

</xml_diff>

<commit_message>
se actualiza el historial de cambios
</commit_message>
<xml_diff>
--- a/HISTORIAL SIMED VIRTUAL/Historial SIMED Virtual.docx
+++ b/HISTORIAL SIMED VIRTUAL/Historial SIMED Virtual.docx
@@ -780,15 +780,7 @@
         <w:rPr>
           <w:lang w:val="es-ES"/>
         </w:rPr>
-        <w:t>Se realiza la respectiva actualización en todas las máquinas</w:t>
-      </w:r>
-      <w:bookmarkStart w:id="0" w:name="_GoBack"/>
-      <w:bookmarkEnd w:id="0"/>
-      <w:r>
-        <w:rPr>
-          <w:lang w:val="es-ES"/>
-        </w:rPr>
-        <w:t xml:space="preserve"> de SIMED.</w:t>
+        <w:t>Se realiza la respectiva actualización en todas las máquinas de SIMED.</w:t>
       </w:r>
     </w:p>
     <w:p>
@@ -822,6 +814,215 @@
         </w:rPr>
         <w:t xml:space="preserve"> Campos y Laura me piden cambios en el software como el formato de fecha, ortografía y edición.</w:t>
       </w:r>
+    </w:p>
+    <w:p>
+      <w:pPr>
+        <w:pBdr>
+          <w:bottom w:val="single" w:sz="12" w:space="1" w:color="auto"/>
+        </w:pBdr>
+      </w:pPr>
+      <w:r>
+        <w:t xml:space="preserve">Firma: Karen </w:t>
+      </w:r>
+      <w:proofErr w:type="spellStart"/>
+      <w:r>
+        <w:t>Bola</w:t>
+      </w:r>
+      <w:proofErr w:type="gramStart"/>
+      <w:r>
+        <w:t>;os</w:t>
+      </w:r>
+      <w:proofErr w:type="spellEnd"/>
+      <w:proofErr w:type="gramEnd"/>
+    </w:p>
+    <w:p>
+      <w:pPr>
+        <w:rPr>
+          <w:lang w:val="es-ES"/>
+        </w:rPr>
+      </w:pPr>
+      <w:r>
+        <w:rPr>
+          <w:lang w:val="es-ES"/>
+        </w:rPr>
+        <w:t>FECHA: 1</w:t>
+      </w:r>
+      <w:r>
+        <w:rPr>
+          <w:lang w:val="es-ES"/>
+        </w:rPr>
+        <w:t>6</w:t>
+      </w:r>
+      <w:r>
+        <w:rPr>
+          <w:lang w:val="es-ES"/>
+        </w:rPr>
+        <w:t>-11-14</w:t>
+      </w:r>
+    </w:p>
+    <w:p>
+      <w:pPr>
+        <w:rPr>
+          <w:lang w:val="es-ES"/>
+        </w:rPr>
+      </w:pPr>
+      <w:r>
+        <w:rPr>
+          <w:lang w:val="es-ES"/>
+        </w:rPr>
+        <w:t>Descripción</w:t>
+      </w:r>
+      <w:r>
+        <w:rPr>
+          <w:lang w:val="es-ES"/>
+        </w:rPr>
+        <w:t xml:space="preserve">: </w:t>
+      </w:r>
+    </w:p>
+    <w:p>
+      <w:pPr>
+        <w:pStyle w:val="Prrafodelista"/>
+        <w:numPr>
+          <w:ilvl w:val="0"/>
+          <w:numId w:val="5"/>
+        </w:numPr>
+        <w:rPr>
+          <w:lang w:val="es-ES"/>
+        </w:rPr>
+      </w:pPr>
+      <w:r>
+        <w:rPr>
+          <w:lang w:val="es-ES"/>
+        </w:rPr>
+        <w:t xml:space="preserve">Se implementa el </w:t>
+      </w:r>
+      <w:proofErr w:type="spellStart"/>
+      <w:proofErr w:type="gramStart"/>
+      <w:r>
+        <w:rPr>
+          <w:lang w:val="es-ES"/>
+        </w:rPr>
+        <w:t>calculo</w:t>
+      </w:r>
+      <w:proofErr w:type="spellEnd"/>
+      <w:proofErr w:type="gramEnd"/>
+      <w:r>
+        <w:rPr>
+          <w:lang w:val="es-ES"/>
+        </w:rPr>
+        <w:t xml:space="preserve"> de la edad basado en la fecha de </w:t>
+      </w:r>
+      <w:proofErr w:type="spellStart"/>
+      <w:r>
+        <w:rPr>
+          <w:lang w:val="es-ES"/>
+        </w:rPr>
+        <w:t>nacimieno</w:t>
+      </w:r>
+      <w:proofErr w:type="spellEnd"/>
+      <w:r>
+        <w:rPr>
+          <w:lang w:val="es-ES"/>
+        </w:rPr>
+        <w:t>. Con solo escribir la fecha de nacimiento se calcula automáticamente la edad con los años, meses y días.</w:t>
+      </w:r>
+    </w:p>
+    <w:p>
+      <w:pPr>
+        <w:pBdr>
+          <w:bottom w:val="single" w:sz="12" w:space="1" w:color="auto"/>
+        </w:pBdr>
+      </w:pPr>
+      <w:r>
+        <w:t xml:space="preserve">Firma: Karen </w:t>
+      </w:r>
+      <w:proofErr w:type="spellStart"/>
+      <w:r>
+        <w:t>Bola</w:t>
+      </w:r>
+      <w:proofErr w:type="gramStart"/>
+      <w:r>
+        <w:t>;os</w:t>
+      </w:r>
+      <w:proofErr w:type="spellEnd"/>
+      <w:proofErr w:type="gramEnd"/>
+    </w:p>
+    <w:p>
+      <w:pPr>
+        <w:rPr>
+          <w:lang w:val="es-ES"/>
+        </w:rPr>
+      </w:pPr>
+      <w:r>
+        <w:rPr>
+          <w:lang w:val="es-ES"/>
+        </w:rPr>
+        <w:t>FECHA: 1</w:t>
+      </w:r>
+      <w:r>
+        <w:rPr>
+          <w:lang w:val="es-ES"/>
+        </w:rPr>
+        <w:t>7</w:t>
+      </w:r>
+      <w:r>
+        <w:rPr>
+          <w:lang w:val="es-ES"/>
+        </w:rPr>
+        <w:t>-11-14</w:t>
+      </w:r>
+    </w:p>
+    <w:p>
+      <w:pPr>
+        <w:rPr>
+          <w:lang w:val="es-ES"/>
+        </w:rPr>
+      </w:pPr>
+      <w:r>
+        <w:rPr>
+          <w:lang w:val="es-ES"/>
+        </w:rPr>
+        <w:t xml:space="preserve">Descripción: </w:t>
+      </w:r>
+    </w:p>
+    <w:p>
+      <w:pPr>
+        <w:pStyle w:val="Prrafodelista"/>
+        <w:numPr>
+          <w:ilvl w:val="0"/>
+          <w:numId w:val="5"/>
+        </w:numPr>
+        <w:rPr>
+          <w:lang w:val="es-ES"/>
+        </w:rPr>
+      </w:pPr>
+      <w:r>
+        <w:rPr>
+          <w:lang w:val="es-ES"/>
+        </w:rPr>
+        <w:t>Se termina la edición del Expediente.</w:t>
+      </w:r>
+    </w:p>
+    <w:p>
+      <w:pPr>
+        <w:pStyle w:val="Prrafodelista"/>
+        <w:numPr>
+          <w:ilvl w:val="0"/>
+          <w:numId w:val="5"/>
+        </w:numPr>
+        <w:rPr>
+          <w:lang w:val="es-ES"/>
+        </w:rPr>
+      </w:pPr>
+      <w:r>
+        <w:rPr>
+          <w:lang w:val="es-ES"/>
+        </w:rPr>
+        <w:lastRenderedPageBreak/>
+        <w:t>Ahora el medico tiene la opción de editar aquellos expedientes que el haya hecho. Solo puede editar los que se encuentren registrados con su codigo</w:t>
+      </w:r>
+      <w:bookmarkStart w:id="0" w:name="_GoBack"/>
+      <w:bookmarkEnd w:id="0"/>
     </w:p>
     <w:p>
       <w:pPr>

</xml_diff>

<commit_message>
Se termina la generacion de PDF. Ahora Es FUNCIONAL!!!
</commit_message>
<xml_diff>
--- a/HISTORIAL SIMED VIRTUAL/Historial SIMED Virtual.docx
+++ b/HISTORIAL SIMED VIRTUAL/Historial SIMED Virtual.docx
@@ -845,38 +845,20 @@
         <w:rPr>
           <w:lang w:val="es-ES"/>
         </w:rPr>
-        <w:t>FECHA: 1</w:t>
-      </w:r>
-      <w:r>
-        <w:rPr>
-          <w:lang w:val="es-ES"/>
-        </w:rPr>
-        <w:t>6</w:t>
-      </w:r>
-      <w:r>
-        <w:rPr>
-          <w:lang w:val="es-ES"/>
-        </w:rPr>
-        <w:t>-11-14</w:t>
-      </w:r>
-    </w:p>
-    <w:p>
-      <w:pPr>
-        <w:rPr>
-          <w:lang w:val="es-ES"/>
-        </w:rPr>
-      </w:pPr>
-      <w:r>
-        <w:rPr>
-          <w:lang w:val="es-ES"/>
-        </w:rPr>
-        <w:t>Descripción</w:t>
-      </w:r>
-      <w:r>
-        <w:rPr>
-          <w:lang w:val="es-ES"/>
-        </w:rPr>
-        <w:t xml:space="preserve">: </w:t>
+        <w:t>FECHA: 16-11-14</w:t>
+      </w:r>
+    </w:p>
+    <w:p>
+      <w:pPr>
+        <w:rPr>
+          <w:lang w:val="es-ES"/>
+        </w:rPr>
+      </w:pPr>
+      <w:r>
+        <w:rPr>
+          <w:lang w:val="es-ES"/>
+        </w:rPr>
+        <w:t xml:space="preserve">Descripción: </w:t>
       </w:r>
     </w:p>
     <w:p>
@@ -957,19 +939,7 @@
         <w:rPr>
           <w:lang w:val="es-ES"/>
         </w:rPr>
-        <w:t>FECHA: 1</w:t>
-      </w:r>
-      <w:r>
-        <w:rPr>
-          <w:lang w:val="es-ES"/>
-        </w:rPr>
-        <w:t>7</w:t>
-      </w:r>
-      <w:r>
-        <w:rPr>
-          <w:lang w:val="es-ES"/>
-        </w:rPr>
-        <w:t>-11-14</w:t>
+        <w:t>FECHA: 17-11-14</w:t>
       </w:r>
     </w:p>
     <w:p>
@@ -1020,6 +990,262 @@
         </w:rPr>
         <w:lastRenderedPageBreak/>
         <w:t>Ahora el medico tiene la opción de editar aquellos expedientes que el haya hecho. Solo puede editar los que se encuentren registrados con su codigo</w:t>
+      </w:r>
+    </w:p>
+    <w:p>
+      <w:pPr>
+        <w:pBdr>
+          <w:bottom w:val="single" w:sz="12" w:space="1" w:color="auto"/>
+        </w:pBdr>
+      </w:pPr>
+      <w:r>
+        <w:t xml:space="preserve">Firma: Karen </w:t>
+      </w:r>
+      <w:proofErr w:type="spellStart"/>
+      <w:r>
+        <w:t>Bola</w:t>
+      </w:r>
+      <w:proofErr w:type="gramStart"/>
+      <w:r>
+        <w:t>;os</w:t>
+      </w:r>
+      <w:proofErr w:type="spellEnd"/>
+      <w:proofErr w:type="gramEnd"/>
+    </w:p>
+    <w:p>
+      <w:pPr>
+        <w:rPr>
+          <w:lang w:val="es-ES"/>
+        </w:rPr>
+      </w:pPr>
+      <w:r>
+        <w:rPr>
+          <w:lang w:val="es-ES"/>
+        </w:rPr>
+        <w:t>FECHA: 18-11-14</w:t>
+      </w:r>
+    </w:p>
+    <w:p>
+      <w:pPr>
+        <w:rPr>
+          <w:lang w:val="es-ES"/>
+        </w:rPr>
+      </w:pPr>
+      <w:r>
+        <w:rPr>
+          <w:lang w:val="es-ES"/>
+        </w:rPr>
+        <w:t xml:space="preserve">Descripción: </w:t>
+      </w:r>
+    </w:p>
+    <w:p>
+      <w:pPr>
+        <w:pStyle w:val="Prrafodelista"/>
+        <w:numPr>
+          <w:ilvl w:val="0"/>
+          <w:numId w:val="5"/>
+        </w:numPr>
+        <w:rPr>
+          <w:lang w:val="es-ES"/>
+        </w:rPr>
+      </w:pPr>
+      <w:r>
+        <w:rPr>
+          <w:lang w:val="es-ES"/>
+        </w:rPr>
+        <w:t>Se afinan más detalles para la generación del expediente en PDF. Faltan pocos detalles, pero por falta de internet no pude terminarlo.</w:t>
+      </w:r>
+    </w:p>
+    <w:p>
+      <w:pPr>
+        <w:pStyle w:val="Prrafodelista"/>
+        <w:numPr>
+          <w:ilvl w:val="0"/>
+          <w:numId w:val="5"/>
+        </w:numPr>
+        <w:rPr>
+          <w:lang w:val="es-ES"/>
+        </w:rPr>
+      </w:pPr>
+      <w:r>
+        <w:rPr>
+          <w:lang w:val="es-ES"/>
+        </w:rPr>
+        <w:t xml:space="preserve">Se realiza back up  de la </w:t>
+      </w:r>
+      <w:proofErr w:type="spellStart"/>
+      <w:r>
+        <w:rPr>
+          <w:lang w:val="es-ES"/>
+        </w:rPr>
+        <w:t>bd</w:t>
+      </w:r>
+      <w:proofErr w:type="spellEnd"/>
+      <w:r>
+        <w:rPr>
+          <w:lang w:val="es-ES"/>
+        </w:rPr>
+        <w:t xml:space="preserve"> de la </w:t>
+      </w:r>
+      <w:proofErr w:type="spellStart"/>
+      <w:r>
+        <w:rPr>
+          <w:lang w:val="es-ES"/>
+        </w:rPr>
+        <w:t>compu</w:t>
+      </w:r>
+      <w:proofErr w:type="spellEnd"/>
+      <w:r>
+        <w:rPr>
+          <w:lang w:val="es-ES"/>
+        </w:rPr>
+        <w:t xml:space="preserve"> de Josué donde están los que se visitaron el día de hoy al BCR de Florencia y todos los del DOLE el 14’11’14.</w:t>
+      </w:r>
+    </w:p>
+    <w:p>
+      <w:pPr>
+        <w:pBdr>
+          <w:bottom w:val="single" w:sz="12" w:space="1" w:color="auto"/>
+        </w:pBdr>
+      </w:pPr>
+      <w:r>
+        <w:t xml:space="preserve">Firma: Karen </w:t>
+      </w:r>
+      <w:proofErr w:type="spellStart"/>
+      <w:r>
+        <w:t>Bola</w:t>
+      </w:r>
+      <w:proofErr w:type="gramStart"/>
+      <w:r>
+        <w:t>;os</w:t>
+      </w:r>
+      <w:proofErr w:type="spellEnd"/>
+      <w:proofErr w:type="gramEnd"/>
+    </w:p>
+    <w:p>
+      <w:pPr>
+        <w:rPr>
+          <w:lang w:val="es-ES"/>
+        </w:rPr>
+      </w:pPr>
+      <w:r>
+        <w:rPr>
+          <w:lang w:val="es-ES"/>
+        </w:rPr>
+        <w:t>FECHA: 1</w:t>
+      </w:r>
+      <w:r>
+        <w:rPr>
+          <w:lang w:val="es-ES"/>
+        </w:rPr>
+        <w:t>9</w:t>
+      </w:r>
+      <w:r>
+        <w:rPr>
+          <w:lang w:val="es-ES"/>
+        </w:rPr>
+        <w:t>-11-14</w:t>
+      </w:r>
+    </w:p>
+    <w:p>
+      <w:pPr>
+        <w:rPr>
+          <w:lang w:val="es-ES"/>
+        </w:rPr>
+      </w:pPr>
+      <w:r>
+        <w:rPr>
+          <w:lang w:val="es-ES"/>
+        </w:rPr>
+        <w:t xml:space="preserve">Descripción: </w:t>
+      </w:r>
+    </w:p>
+    <w:p>
+      <w:pPr>
+        <w:pStyle w:val="Prrafodelista"/>
+        <w:numPr>
+          <w:ilvl w:val="0"/>
+          <w:numId w:val="6"/>
+        </w:numPr>
+        <w:rPr>
+          <w:lang w:val="es-ES"/>
+        </w:rPr>
+      </w:pPr>
+      <w:r>
+        <w:rPr>
+          <w:lang w:val="es-ES"/>
+        </w:rPr>
+        <w:t>Se termina la generación de PDF.</w:t>
+      </w:r>
+    </w:p>
+    <w:p>
+      <w:pPr>
+        <w:pBdr>
+          <w:bottom w:val="single" w:sz="12" w:space="1" w:color="auto"/>
+        </w:pBdr>
+      </w:pPr>
+      <w:r>
+        <w:t xml:space="preserve">Firma: Karen </w:t>
+      </w:r>
+      <w:proofErr w:type="spellStart"/>
+      <w:r>
+        <w:t>Bola</w:t>
+      </w:r>
+      <w:proofErr w:type="gramStart"/>
+      <w:r>
+        <w:t>;os</w:t>
+      </w:r>
+      <w:proofErr w:type="spellEnd"/>
+      <w:proofErr w:type="gramEnd"/>
+    </w:p>
+    <w:p>
+      <w:pPr>
+        <w:rPr>
+          <w:lang w:val="es-ES"/>
+        </w:rPr>
+      </w:pPr>
+      <w:r>
+        <w:rPr>
+          <w:lang w:val="es-ES"/>
+        </w:rPr>
+        <w:t>FECHA: 20</w:t>
+      </w:r>
+      <w:r>
+        <w:rPr>
+          <w:lang w:val="es-ES"/>
+        </w:rPr>
+        <w:t>-11-14</w:t>
+      </w:r>
+    </w:p>
+    <w:p>
+      <w:pPr>
+        <w:rPr>
+          <w:lang w:val="es-ES"/>
+        </w:rPr>
+      </w:pPr>
+      <w:r>
+        <w:rPr>
+          <w:lang w:val="es-ES"/>
+        </w:rPr>
+        <w:t xml:space="preserve">Descripción: </w:t>
+      </w:r>
+    </w:p>
+    <w:p>
+      <w:pPr>
+        <w:pStyle w:val="Prrafodelista"/>
+        <w:numPr>
+          <w:ilvl w:val="0"/>
+          <w:numId w:val="6"/>
+        </w:numPr>
+        <w:rPr>
+          <w:lang w:val="es-ES"/>
+        </w:rPr>
+      </w:pPr>
+      <w:r>
+        <w:rPr>
+          <w:lang w:val="es-ES"/>
+        </w:rPr>
+        <w:t>Se instala la v 1.7 ya con la generación del PDF. Es funcional.</w:t>
       </w:r>
       <w:bookmarkStart w:id="0" w:name="_GoBack"/>
       <w:bookmarkEnd w:id="0"/>
@@ -1538,6 +1764,119 @@
     </w:lvl>
   </w:abstractNum>
   <w:abstractNum w:abstractNumId="4">
+    <w:nsid w:val="78813DD6"/>
+    <w:multiLevelType w:val="hybridMultilevel"/>
+    <w:tmpl w:val="05BC5F36"/>
+    <w:lvl w:ilvl="0" w:tplc="140A0001">
+      <w:start w:val="1"/>
+      <w:numFmt w:val="bullet"/>
+      <w:lvlText w:val=""/>
+      <w:lvlJc w:val="left"/>
+      <w:pPr>
+        <w:ind w:left="720" w:hanging="360"/>
+      </w:pPr>
+      <w:rPr>
+        <w:rFonts w:ascii="Symbol" w:hAnsi="Symbol" w:hint="default"/>
+      </w:rPr>
+    </w:lvl>
+    <w:lvl w:ilvl="1" w:tplc="140A0003" w:tentative="1">
+      <w:start w:val="1"/>
+      <w:numFmt w:val="bullet"/>
+      <w:lvlText w:val="o"/>
+      <w:lvlJc w:val="left"/>
+      <w:pPr>
+        <w:ind w:left="1440" w:hanging="360"/>
+      </w:pPr>
+      <w:rPr>
+        <w:rFonts w:ascii="Courier New" w:hAnsi="Courier New" w:cs="Courier New" w:hint="default"/>
+      </w:rPr>
+    </w:lvl>
+    <w:lvl w:ilvl="2" w:tplc="140A0005" w:tentative="1">
+      <w:start w:val="1"/>
+      <w:numFmt w:val="bullet"/>
+      <w:lvlText w:val=""/>
+      <w:lvlJc w:val="left"/>
+      <w:pPr>
+        <w:ind w:left="2160" w:hanging="360"/>
+      </w:pPr>
+      <w:rPr>
+        <w:rFonts w:ascii="Wingdings" w:hAnsi="Wingdings" w:hint="default"/>
+      </w:rPr>
+    </w:lvl>
+    <w:lvl w:ilvl="3" w:tplc="140A0001" w:tentative="1">
+      <w:start w:val="1"/>
+      <w:numFmt w:val="bullet"/>
+      <w:lvlText w:val=""/>
+      <w:lvlJc w:val="left"/>
+      <w:pPr>
+        <w:ind w:left="2880" w:hanging="360"/>
+      </w:pPr>
+      <w:rPr>
+        <w:rFonts w:ascii="Symbol" w:hAnsi="Symbol" w:hint="default"/>
+      </w:rPr>
+    </w:lvl>
+    <w:lvl w:ilvl="4" w:tplc="140A0003" w:tentative="1">
+      <w:start w:val="1"/>
+      <w:numFmt w:val="bullet"/>
+      <w:lvlText w:val="o"/>
+      <w:lvlJc w:val="left"/>
+      <w:pPr>
+        <w:ind w:left="3600" w:hanging="360"/>
+      </w:pPr>
+      <w:rPr>
+        <w:rFonts w:ascii="Courier New" w:hAnsi="Courier New" w:cs="Courier New" w:hint="default"/>
+      </w:rPr>
+    </w:lvl>
+    <w:lvl w:ilvl="5" w:tplc="140A0005" w:tentative="1">
+      <w:start w:val="1"/>
+      <w:numFmt w:val="bullet"/>
+      <w:lvlText w:val=""/>
+      <w:lvlJc w:val="left"/>
+      <w:pPr>
+        <w:ind w:left="4320" w:hanging="360"/>
+      </w:pPr>
+      <w:rPr>
+        <w:rFonts w:ascii="Wingdings" w:hAnsi="Wingdings" w:hint="default"/>
+      </w:rPr>
+    </w:lvl>
+    <w:lvl w:ilvl="6" w:tplc="140A0001" w:tentative="1">
+      <w:start w:val="1"/>
+      <w:numFmt w:val="bullet"/>
+      <w:lvlText w:val=""/>
+      <w:lvlJc w:val="left"/>
+      <w:pPr>
+        <w:ind w:left="5040" w:hanging="360"/>
+      </w:pPr>
+      <w:rPr>
+        <w:rFonts w:ascii="Symbol" w:hAnsi="Symbol" w:hint="default"/>
+      </w:rPr>
+    </w:lvl>
+    <w:lvl w:ilvl="7" w:tplc="140A0003" w:tentative="1">
+      <w:start w:val="1"/>
+      <w:numFmt w:val="bullet"/>
+      <w:lvlText w:val="o"/>
+      <w:lvlJc w:val="left"/>
+      <w:pPr>
+        <w:ind w:left="5760" w:hanging="360"/>
+      </w:pPr>
+      <w:rPr>
+        <w:rFonts w:ascii="Courier New" w:hAnsi="Courier New" w:cs="Courier New" w:hint="default"/>
+      </w:rPr>
+    </w:lvl>
+    <w:lvl w:ilvl="8" w:tplc="140A0005" w:tentative="1">
+      <w:start w:val="1"/>
+      <w:numFmt w:val="bullet"/>
+      <w:lvlText w:val=""/>
+      <w:lvlJc w:val="left"/>
+      <w:pPr>
+        <w:ind w:left="6480" w:hanging="360"/>
+      </w:pPr>
+      <w:rPr>
+        <w:rFonts w:ascii="Wingdings" w:hAnsi="Wingdings" w:hint="default"/>
+      </w:rPr>
+    </w:lvl>
+  </w:abstractNum>
+  <w:abstractNum w:abstractNumId="5">
     <w:nsid w:val="7EF0104D"/>
     <w:multiLevelType w:val="hybridMultilevel"/>
     <w:tmpl w:val="18D02664"/>
@@ -1663,6 +2002,9 @@
     <w:abstractNumId w:val="2"/>
   </w:num>
   <w:num w:numId="5">
+    <w:abstractNumId w:val="5"/>
+  </w:num>
+  <w:num w:numId="6">
     <w:abstractNumId w:val="4"/>
   </w:num>
 </w:numbering>

</xml_diff>

<commit_message>
Se documentan los cambios de esta semana. Se corrigen errores de Generacion de PDF
</commit_message>
<xml_diff>
--- a/HISTORIAL SIMED VIRTUAL/Historial SIMED Virtual.docx
+++ b/HISTORIAL SIMED VIRTUAL/Historial SIMED Virtual.docx
@@ -1132,19 +1132,7 @@
         <w:rPr>
           <w:lang w:val="es-ES"/>
         </w:rPr>
-        <w:t>FECHA: 1</w:t>
-      </w:r>
-      <w:r>
-        <w:rPr>
-          <w:lang w:val="es-ES"/>
-        </w:rPr>
-        <w:t>9</w:t>
-      </w:r>
-      <w:r>
-        <w:rPr>
-          <w:lang w:val="es-ES"/>
-        </w:rPr>
-        <w:t>-11-14</w:t>
+        <w:t>FECHA: 19-11-14</w:t>
       </w:r>
     </w:p>
     <w:p>
@@ -1208,13 +1196,7 @@
         <w:rPr>
           <w:lang w:val="es-ES"/>
         </w:rPr>
-        <w:t>FECHA: 20</w:t>
-      </w:r>
-      <w:r>
-        <w:rPr>
-          <w:lang w:val="es-ES"/>
-        </w:rPr>
-        <w:t>-11-14</w:t>
+        <w:t>FECHA: 20-11-14</w:t>
       </w:r>
     </w:p>
     <w:p>
@@ -1245,10 +1227,42 @@
         <w:rPr>
           <w:lang w:val="es-ES"/>
         </w:rPr>
-        <w:t>Se instala la v 1.7 ya con la generación del PDF. Es funcional.</w:t>
-      </w:r>
-      <w:bookmarkStart w:id="0" w:name="_GoBack"/>
-      <w:bookmarkEnd w:id="0"/>
+        <w:t>Se instala la v 1.7 ya con la generación del PDF. Es funcional</w:t>
+      </w:r>
+      <w:r>
+        <w:rPr>
+          <w:lang w:val="es-ES"/>
+        </w:rPr>
+        <w:t xml:space="preserve"> en todas las </w:t>
+      </w:r>
+      <w:proofErr w:type="spellStart"/>
+      <w:r>
+        <w:rPr>
+          <w:lang w:val="es-ES"/>
+        </w:rPr>
+        <w:t>compus</w:t>
+      </w:r>
+      <w:proofErr w:type="spellEnd"/>
+      <w:r>
+        <w:rPr>
+          <w:lang w:val="es-ES"/>
+        </w:rPr>
+        <w:t xml:space="preserve"> menos la de </w:t>
+      </w:r>
+      <w:proofErr w:type="spellStart"/>
+      <w:r>
+        <w:rPr>
+          <w:lang w:val="es-ES"/>
+        </w:rPr>
+        <w:t>josue</w:t>
+      </w:r>
+      <w:proofErr w:type="spellEnd"/>
+      <w:r>
+        <w:rPr>
+          <w:lang w:val="es-ES"/>
+        </w:rPr>
+        <w:t>.</w:t>
+      </w:r>
     </w:p>
     <w:p>
       <w:pPr>
@@ -1270,115 +1284,555 @@
       <w:proofErr w:type="spellEnd"/>
       <w:proofErr w:type="gramEnd"/>
     </w:p>
+    <w:p>
+      <w:pPr>
+        <w:rPr>
+          <w:lang w:val="es-ES"/>
+        </w:rPr>
+      </w:pPr>
+      <w:r>
+        <w:rPr>
+          <w:lang w:val="es-ES"/>
+        </w:rPr>
+        <w:t>FECHA: 2</w:t>
+      </w:r>
+      <w:r>
+        <w:rPr>
+          <w:lang w:val="es-ES"/>
+        </w:rPr>
+        <w:t>1</w:t>
+      </w:r>
+      <w:r>
+        <w:rPr>
+          <w:lang w:val="es-ES"/>
+        </w:rPr>
+        <w:t>-11-14</w:t>
+      </w:r>
+    </w:p>
+    <w:p>
+      <w:pPr>
+        <w:rPr>
+          <w:lang w:val="es-ES"/>
+        </w:rPr>
+      </w:pPr>
+      <w:r>
+        <w:rPr>
+          <w:lang w:val="es-ES"/>
+        </w:rPr>
+        <w:t xml:space="preserve">Descripción: </w:t>
+      </w:r>
+    </w:p>
+    <w:p>
+      <w:pPr>
+        <w:pStyle w:val="Prrafodelista"/>
+        <w:numPr>
+          <w:ilvl w:val="0"/>
+          <w:numId w:val="6"/>
+        </w:numPr>
+        <w:rPr>
+          <w:lang w:val="es-ES"/>
+        </w:rPr>
+      </w:pPr>
+      <w:r>
+        <w:rPr>
+          <w:lang w:val="es-ES"/>
+        </w:rPr>
+        <w:t xml:space="preserve">He decidido modificar la carpeta del programa. Ya no se instalara </w:t>
+      </w:r>
+      <w:proofErr w:type="spellStart"/>
+      <w:r>
+        <w:rPr>
+          <w:lang w:val="es-ES"/>
+        </w:rPr>
+        <w:t>mas</w:t>
+      </w:r>
+      <w:proofErr w:type="spellEnd"/>
+      <w:r>
+        <w:rPr>
+          <w:lang w:val="es-ES"/>
+        </w:rPr>
+        <w:t xml:space="preserve"> en C</w:t>
+      </w:r>
+      <w:r>
+        <w:t>:\</w:t>
+      </w:r>
+      <w:proofErr w:type="spellStart"/>
+      <w:r>
+        <w:t>Program</w:t>
+      </w:r>
+      <w:proofErr w:type="spellEnd"/>
+      <w:r>
+        <w:t xml:space="preserve"> Files\</w:t>
+      </w:r>
+      <w:proofErr w:type="spellStart"/>
+      <w:r>
+        <w:t>Simed</w:t>
+      </w:r>
+      <w:proofErr w:type="spellEnd"/>
+      <w:r>
+        <w:t xml:space="preserve"> Virtual ahora en cambio se instalara en C:\.</w:t>
+      </w:r>
+    </w:p>
+    <w:p>
+      <w:pPr>
+        <w:pStyle w:val="Prrafodelista"/>
+        <w:numPr>
+          <w:ilvl w:val="0"/>
+          <w:numId w:val="6"/>
+        </w:numPr>
+        <w:rPr>
+          <w:lang w:val="es-ES"/>
+        </w:rPr>
+      </w:pPr>
+      <w:r>
+        <w:rPr>
+          <w:lang w:val="es-ES"/>
+        </w:rPr>
+        <w:t xml:space="preserve">Esto me permite </w:t>
+      </w:r>
+      <w:proofErr w:type="spellStart"/>
+      <w:r>
+        <w:rPr>
+          <w:lang w:val="es-ES"/>
+        </w:rPr>
+        <w:t>mas</w:t>
+      </w:r>
+      <w:proofErr w:type="spellEnd"/>
+      <w:r>
+        <w:rPr>
+          <w:lang w:val="es-ES"/>
+        </w:rPr>
+        <w:t xml:space="preserve"> portabilidad y </w:t>
+      </w:r>
+      <w:proofErr w:type="spellStart"/>
+      <w:r>
+        <w:rPr>
+          <w:lang w:val="es-ES"/>
+        </w:rPr>
+        <w:t>mas</w:t>
+      </w:r>
+      <w:proofErr w:type="spellEnd"/>
+      <w:r>
+        <w:rPr>
+          <w:lang w:val="es-ES"/>
+        </w:rPr>
+        <w:t xml:space="preserve"> fácil de instalar y modificar.</w:t>
+      </w:r>
+    </w:p>
+    <w:p>
+      <w:pPr>
+        <w:pStyle w:val="Prrafodelista"/>
+        <w:numPr>
+          <w:ilvl w:val="0"/>
+          <w:numId w:val="6"/>
+        </w:numPr>
+        <w:rPr>
+          <w:lang w:val="es-ES"/>
+        </w:rPr>
+      </w:pPr>
+      <w:r>
+        <w:rPr>
+          <w:lang w:val="es-ES"/>
+        </w:rPr>
+        <w:t xml:space="preserve">Se </w:t>
+      </w:r>
+      <w:proofErr w:type="spellStart"/>
+      <w:r>
+        <w:rPr>
+          <w:lang w:val="es-ES"/>
+        </w:rPr>
+        <w:t>instalo</w:t>
+      </w:r>
+      <w:proofErr w:type="spellEnd"/>
+      <w:r>
+        <w:rPr>
+          <w:lang w:val="es-ES"/>
+        </w:rPr>
+        <w:t xml:space="preserve"> en todas las </w:t>
+      </w:r>
+      <w:proofErr w:type="spellStart"/>
+      <w:r>
+        <w:rPr>
+          <w:lang w:val="es-ES"/>
+        </w:rPr>
+        <w:t>compus</w:t>
+      </w:r>
+      <w:proofErr w:type="spellEnd"/>
+      <w:r>
+        <w:rPr>
+          <w:lang w:val="es-ES"/>
+        </w:rPr>
+        <w:t>.</w:t>
+      </w:r>
+    </w:p>
+    <w:p>
+      <w:pPr>
+        <w:pStyle w:val="Prrafodelista"/>
+        <w:numPr>
+          <w:ilvl w:val="0"/>
+          <w:numId w:val="6"/>
+        </w:numPr>
+        <w:rPr>
+          <w:lang w:val="es-ES"/>
+        </w:rPr>
+      </w:pPr>
+      <w:r>
+        <w:rPr>
+          <w:lang w:val="es-ES"/>
+        </w:rPr>
+        <w:t xml:space="preserve">Me traje la computadora de </w:t>
+      </w:r>
+      <w:proofErr w:type="spellStart"/>
+      <w:r>
+        <w:rPr>
+          <w:lang w:val="es-ES"/>
+        </w:rPr>
+        <w:t>Josue</w:t>
+      </w:r>
+      <w:proofErr w:type="spellEnd"/>
+      <w:r>
+        <w:rPr>
+          <w:lang w:val="es-ES"/>
+        </w:rPr>
+        <w:t xml:space="preserve"> para ver como hago con la </w:t>
+      </w:r>
+      <w:proofErr w:type="spellStart"/>
+      <w:r>
+        <w:rPr>
+          <w:lang w:val="es-ES"/>
+        </w:rPr>
+        <w:t>bd</w:t>
+      </w:r>
+      <w:proofErr w:type="spellEnd"/>
+      <w:r>
+        <w:rPr>
+          <w:lang w:val="es-ES"/>
+        </w:rPr>
+        <w:t xml:space="preserve"> de </w:t>
+      </w:r>
+      <w:proofErr w:type="spellStart"/>
+      <w:r>
+        <w:rPr>
+          <w:lang w:val="es-ES"/>
+        </w:rPr>
+        <w:t>dole</w:t>
+      </w:r>
+      <w:proofErr w:type="spellEnd"/>
+      <w:r>
+        <w:rPr>
+          <w:lang w:val="es-ES"/>
+        </w:rPr>
+        <w:t xml:space="preserve"> y del </w:t>
+      </w:r>
+      <w:proofErr w:type="spellStart"/>
+      <w:r>
+        <w:rPr>
+          <w:lang w:val="es-ES"/>
+        </w:rPr>
+        <w:t>bcr</w:t>
+      </w:r>
+      <w:proofErr w:type="spellEnd"/>
+      <w:r>
+        <w:rPr>
+          <w:lang w:val="es-ES"/>
+        </w:rPr>
+        <w:t xml:space="preserve">, también para instalarle la v 1.7 con el cambio correspondiente del </w:t>
+      </w:r>
+      <w:proofErr w:type="spellStart"/>
+      <w:r>
+        <w:rPr>
+          <w:lang w:val="es-ES"/>
+        </w:rPr>
+        <w:t>localhost</w:t>
+      </w:r>
+      <w:proofErr w:type="spellEnd"/>
+      <w:r>
+        <w:rPr>
+          <w:lang w:val="es-ES"/>
+        </w:rPr>
+        <w:t>.</w:t>
+      </w:r>
+    </w:p>
+    <w:p>
+      <w:pPr>
+        <w:pStyle w:val="Prrafodelista"/>
+        <w:numPr>
+          <w:ilvl w:val="0"/>
+          <w:numId w:val="6"/>
+        </w:numPr>
+        <w:pBdr>
+          <w:bottom w:val="single" w:sz="12" w:space="1" w:color="auto"/>
+        </w:pBdr>
+      </w:pPr>
+      <w:r>
+        <w:rPr>
+          <w:lang w:val="es-ES"/>
+        </w:rPr>
+        <w:t>He notado que la generación del PDF tiene un error a la hora de pasar la parte de “ha recibido tratamiento con”</w:t>
+      </w:r>
+      <w:r>
+        <w:rPr>
+          <w:lang w:val="es-ES"/>
+        </w:rPr>
+        <w:t xml:space="preserve"> </w:t>
+      </w:r>
+      <w:proofErr w:type="spellStart"/>
+      <w:r>
+        <w:rPr>
+          <w:lang w:val="es-ES"/>
+        </w:rPr>
+        <w:t>xq</w:t>
+      </w:r>
+      <w:proofErr w:type="spellEnd"/>
+      <w:r>
+        <w:rPr>
+          <w:lang w:val="es-ES"/>
+        </w:rPr>
+        <w:t xml:space="preserve"> cuando el </w:t>
+      </w:r>
+      <w:proofErr w:type="spellStart"/>
+      <w:r>
+        <w:rPr>
+          <w:lang w:val="es-ES"/>
+        </w:rPr>
+        <w:t>check</w:t>
+      </w:r>
+      <w:proofErr w:type="spellEnd"/>
+      <w:r>
+        <w:rPr>
+          <w:lang w:val="es-ES"/>
+        </w:rPr>
+        <w:t xml:space="preserve"> esta </w:t>
+      </w:r>
+      <w:proofErr w:type="spellStart"/>
+      <w:r>
+        <w:rPr>
+          <w:lang w:val="es-ES"/>
+        </w:rPr>
+        <w:t>vacio</w:t>
+      </w:r>
+      <w:proofErr w:type="spellEnd"/>
+      <w:r>
+        <w:rPr>
+          <w:lang w:val="es-ES"/>
+        </w:rPr>
+        <w:t xml:space="preserve"> igual me pone que </w:t>
+      </w:r>
+      <w:proofErr w:type="spellStart"/>
+      <w:r>
+        <w:rPr>
+          <w:lang w:val="es-ES"/>
+        </w:rPr>
+        <w:t>si</w:t>
+      </w:r>
+      <w:proofErr w:type="spellEnd"/>
+      <w:r>
+        <w:rPr>
+          <w:lang w:val="es-ES"/>
+        </w:rPr>
+        <w:t xml:space="preserve"> y me pone el tratamiento en blanco.</w:t>
+      </w:r>
+    </w:p>
+    <w:p>
+      <w:pPr>
+        <w:pBdr>
+          <w:bottom w:val="single" w:sz="12" w:space="1" w:color="auto"/>
+        </w:pBdr>
+      </w:pPr>
+      <w:r>
+        <w:lastRenderedPageBreak/>
+        <w:t xml:space="preserve">Firma: Karen </w:t>
+      </w:r>
+      <w:proofErr w:type="spellStart"/>
+      <w:r>
+        <w:t>Bola</w:t>
+      </w:r>
+      <w:proofErr w:type="gramStart"/>
+      <w:r>
+        <w:t>;os</w:t>
+      </w:r>
+      <w:proofErr w:type="spellEnd"/>
+      <w:proofErr w:type="gramEnd"/>
+    </w:p>
+    <w:p>
+      <w:pPr>
+        <w:rPr>
+          <w:lang w:val="es-ES"/>
+        </w:rPr>
+      </w:pPr>
+      <w:r>
+        <w:rPr>
+          <w:lang w:val="es-ES"/>
+        </w:rPr>
+        <w:t>FECHA: 2</w:t>
+      </w:r>
+      <w:r>
+        <w:rPr>
+          <w:lang w:val="es-ES"/>
+        </w:rPr>
+        <w:t>2</w:t>
+      </w:r>
+      <w:r>
+        <w:rPr>
+          <w:lang w:val="es-ES"/>
+        </w:rPr>
+        <w:t>-11-14</w:t>
+      </w:r>
+    </w:p>
+    <w:p>
+      <w:pPr>
+        <w:rPr>
+          <w:lang w:val="es-ES"/>
+        </w:rPr>
+      </w:pPr>
+      <w:r>
+        <w:rPr>
+          <w:lang w:val="es-ES"/>
+        </w:rPr>
+        <w:t xml:space="preserve">Descripción: </w:t>
+      </w:r>
+    </w:p>
+    <w:p>
+      <w:pPr>
+        <w:pStyle w:val="Prrafodelista"/>
+        <w:numPr>
+          <w:ilvl w:val="0"/>
+          <w:numId w:val="6"/>
+        </w:numPr>
+        <w:rPr>
+          <w:lang w:val="es-ES"/>
+        </w:rPr>
+      </w:pPr>
+      <w:r>
+        <w:rPr>
+          <w:lang w:val="es-ES"/>
+        </w:rPr>
+        <w:t>Ya se han corregido los errores de generación de PDF en la parte de “ha padecido de”.</w:t>
+      </w:r>
+    </w:p>
+    <w:p>
+      <w:pPr>
+        <w:pStyle w:val="Prrafodelista"/>
+        <w:numPr>
+          <w:ilvl w:val="0"/>
+          <w:numId w:val="6"/>
+        </w:numPr>
+        <w:rPr>
+          <w:lang w:val="es-ES"/>
+        </w:rPr>
+      </w:pPr>
+      <w:r>
+        <w:rPr>
+          <w:lang w:val="es-ES"/>
+        </w:rPr>
+        <w:t xml:space="preserve">El error era que validaba si el campo venia </w:t>
+      </w:r>
+      <w:r>
+        <w:rPr>
+          <w:lang w:val="es-ES"/>
+        </w:rPr>
+        <w:t>vacío</w:t>
+      </w:r>
+      <w:r>
+        <w:rPr>
+          <w:lang w:val="es-ES"/>
+        </w:rPr>
+        <w:t xml:space="preserve"> ( ‘\0’), y debería validar si esta en blanco(‘ ’)</w:t>
+      </w:r>
+    </w:p>
+    <w:p>
+      <w:pPr>
+        <w:pStyle w:val="Prrafodelista"/>
+        <w:numPr>
+          <w:ilvl w:val="0"/>
+          <w:numId w:val="6"/>
+        </w:numPr>
+        <w:rPr>
+          <w:lang w:val="es-ES"/>
+        </w:rPr>
+      </w:pPr>
+      <w:r>
+        <w:rPr>
+          <w:lang w:val="es-ES"/>
+        </w:rPr>
+        <w:t xml:space="preserve">También se encontró otro error en la </w:t>
+      </w:r>
+      <w:r>
+        <w:rPr>
+          <w:lang w:val="es-ES"/>
+        </w:rPr>
+        <w:t>parte de las observaciones dl, pero ya fue corregido.</w:t>
+      </w:r>
+    </w:p>
+    <w:p>
+      <w:pPr>
+        <w:pStyle w:val="Prrafodelista"/>
+        <w:numPr>
+          <w:ilvl w:val="0"/>
+          <w:numId w:val="6"/>
+        </w:numPr>
+        <w:rPr>
+          <w:lang w:val="es-ES"/>
+        </w:rPr>
+      </w:pPr>
+      <w:r>
+        <w:rPr>
+          <w:lang w:val="es-ES"/>
+        </w:rPr>
+        <w:t xml:space="preserve">Queda pendiente la solución de la </w:t>
+      </w:r>
+      <w:proofErr w:type="spellStart"/>
+      <w:r>
+        <w:rPr>
+          <w:lang w:val="es-ES"/>
+        </w:rPr>
+        <w:t>bd</w:t>
+      </w:r>
+      <w:proofErr w:type="spellEnd"/>
+      <w:r>
+        <w:rPr>
+          <w:lang w:val="es-ES"/>
+        </w:rPr>
+        <w:t xml:space="preserve"> de </w:t>
+      </w:r>
+      <w:proofErr w:type="spellStart"/>
+      <w:r>
+        <w:rPr>
+          <w:lang w:val="es-ES"/>
+        </w:rPr>
+        <w:t>dole</w:t>
+      </w:r>
+      <w:proofErr w:type="spellEnd"/>
+      <w:r>
+        <w:rPr>
+          <w:lang w:val="es-ES"/>
+        </w:rPr>
+        <w:t xml:space="preserve"> y bcr</w:t>
+      </w:r>
+      <w:bookmarkStart w:id="0" w:name="_GoBack"/>
+      <w:bookmarkEnd w:id="0"/>
+    </w:p>
+    <w:p>
+      <w:pPr>
+        <w:pBdr>
+          <w:bottom w:val="single" w:sz="12" w:space="1" w:color="auto"/>
+        </w:pBdr>
+      </w:pPr>
+      <w:r>
+        <w:t xml:space="preserve">Firma: Karen </w:t>
+      </w:r>
+      <w:proofErr w:type="spellStart"/>
+      <w:r>
+        <w:t>Bola</w:t>
+      </w:r>
+      <w:proofErr w:type="gramStart"/>
+      <w:r>
+        <w:t>;os</w:t>
+      </w:r>
+      <w:proofErr w:type="spellEnd"/>
+      <w:proofErr w:type="gramEnd"/>
+    </w:p>
     <w:p/>
-    <w:p>
-      <w:pPr>
-        <w:rPr>
-          <w:lang w:val="es-ES"/>
-        </w:rPr>
-      </w:pPr>
-      <w:r>
-        <w:rPr>
-          <w:lang w:val="es-ES"/>
-        </w:rPr>
-        <w:br w:type="page"/>
-      </w:r>
-    </w:p>
-    <w:p>
-      <w:pPr>
-        <w:rPr>
-          <w:lang w:val="es-ES"/>
-        </w:rPr>
-      </w:pPr>
-      <w:r>
-        <w:rPr>
-          <w:lang w:val="es-ES"/>
-        </w:rPr>
-        <w:lastRenderedPageBreak/>
-        <w:t>FECHA: 5-11-14</w:t>
-      </w:r>
-    </w:p>
-    <w:p>
-      <w:pPr>
-        <w:rPr>
-          <w:lang w:val="es-ES"/>
-        </w:rPr>
-      </w:pPr>
-      <w:proofErr w:type="spellStart"/>
-      <w:r>
-        <w:rPr>
-          <w:lang w:val="es-ES"/>
-        </w:rPr>
-        <w:t>Descripcion</w:t>
-      </w:r>
-      <w:proofErr w:type="spellEnd"/>
-      <w:r>
-        <w:rPr>
-          <w:lang w:val="es-ES"/>
-        </w:rPr>
-        <w:t xml:space="preserve">: se aplican los cambios de la foto del </w:t>
-      </w:r>
-      <w:r>
-        <w:rPr>
-          <w:lang w:val="es-ES"/>
-        </w:rPr>
-        <w:t>médico</w:t>
-      </w:r>
-      <w:r>
-        <w:rPr>
-          <w:lang w:val="es-ES"/>
-        </w:rPr>
-        <w:t xml:space="preserve"> a la </w:t>
-      </w:r>
-      <w:proofErr w:type="spellStart"/>
-      <w:r>
-        <w:rPr>
-          <w:lang w:val="es-ES"/>
-        </w:rPr>
-        <w:t>compu</w:t>
-      </w:r>
-      <w:proofErr w:type="spellEnd"/>
-      <w:r>
-        <w:rPr>
-          <w:lang w:val="es-ES"/>
-        </w:rPr>
-        <w:t xml:space="preserve"> de medicina general y son funcionales.</w:t>
-      </w:r>
-    </w:p>
-    <w:p>
-      <w:pPr>
-        <w:pBdr>
-          <w:bottom w:val="single" w:sz="6" w:space="1" w:color="auto"/>
-        </w:pBdr>
-      </w:pPr>
-      <w:r>
-        <w:t xml:space="preserve">Firma: Karen </w:t>
-      </w:r>
-      <w:proofErr w:type="spellStart"/>
-      <w:r>
-        <w:t>Bola</w:t>
-      </w:r>
-      <w:proofErr w:type="gramStart"/>
-      <w:r>
-        <w:t>;os</w:t>
-      </w:r>
-      <w:proofErr w:type="spellEnd"/>
-      <w:proofErr w:type="gramEnd"/>
-    </w:p>
-    <w:p>
-      <w:pPr>
-        <w:rPr>
-          <w:lang w:val="es-ES"/>
-        </w:rPr>
-      </w:pPr>
-    </w:p>
-    <w:p>
-      <w:pPr>
-        <w:rPr>
-          <w:lang w:val="es-ES"/>
-        </w:rPr>
-      </w:pPr>
-    </w:p>
     <w:p/>
     <w:sectPr>
       <w:pgSz w:w="12240" w:h="15840"/>

</xml_diff>

<commit_message>
Se corrigen errores en la seleccion de la busqueda. Ahora se limpian reconsultas y se muestra error si no estan seleccionadas.
</commit_message>
<xml_diff>
--- a/HISTORIAL SIMED VIRTUAL/Historial SIMED Virtual.docx
+++ b/HISTORIAL SIMED VIRTUAL/Historial SIMED Virtual.docx
@@ -16,14 +16,12 @@
       </w:r>
     </w:p>
     <w:p>
-      <w:proofErr w:type="spellStart"/>
-      <w:r>
-        <w:rPr>
-          <w:lang w:val="es-ES"/>
-        </w:rPr>
-        <w:t>Descripcion</w:t>
-      </w:r>
-      <w:proofErr w:type="spellEnd"/>
+      <w:r>
+        <w:rPr>
+          <w:lang w:val="es-ES"/>
+        </w:rPr>
+        <w:t>Descripción</w:t>
+      </w:r>
       <w:r>
         <w:t>: Se instala el programa en 4 computadoras (los 4 consultorios)</w:t>
       </w:r>
@@ -1294,19 +1292,7 @@
         <w:rPr>
           <w:lang w:val="es-ES"/>
         </w:rPr>
-        <w:t>FECHA: 2</w:t>
-      </w:r>
-      <w:r>
-        <w:rPr>
-          <w:lang w:val="es-ES"/>
-        </w:rPr>
-        <w:t>1</w:t>
-      </w:r>
-      <w:r>
-        <w:rPr>
-          <w:lang w:val="es-ES"/>
-        </w:rPr>
-        <w:t>-11-14</w:t>
+        <w:t>FECHA: 21-11-14</w:t>
       </w:r>
     </w:p>
     <w:p>
@@ -1664,19 +1650,7 @@
         <w:rPr>
           <w:lang w:val="es-ES"/>
         </w:rPr>
-        <w:t>FECHA: 2</w:t>
-      </w:r>
-      <w:r>
-        <w:rPr>
-          <w:lang w:val="es-ES"/>
-        </w:rPr>
-        <w:t>2</w:t>
-      </w:r>
-      <w:r>
-        <w:rPr>
-          <w:lang w:val="es-ES"/>
-        </w:rPr>
-        <w:t>-11-14</w:t>
+        <w:t>FECHA: 22-11-14</w:t>
       </w:r>
     </w:p>
     <w:p>
@@ -1807,7 +1781,135 @@
         <w:rPr>
           <w:lang w:val="es-ES"/>
         </w:rPr>
-        <w:t xml:space="preserve"> y bcr</w:t>
+        <w:t xml:space="preserve"> y </w:t>
+      </w:r>
+      <w:proofErr w:type="spellStart"/>
+      <w:r>
+        <w:rPr>
+          <w:lang w:val="es-ES"/>
+        </w:rPr>
+        <w:t>bcr</w:t>
+      </w:r>
+      <w:proofErr w:type="spellEnd"/>
+    </w:p>
+    <w:p>
+      <w:pPr>
+        <w:pStyle w:val="Prrafodelista"/>
+        <w:numPr>
+          <w:ilvl w:val="0"/>
+          <w:numId w:val="6"/>
+        </w:numPr>
+        <w:rPr>
+          <w:lang w:val="es-ES"/>
+        </w:rPr>
+      </w:pPr>
+      <w:r>
+        <w:rPr>
+          <w:lang w:val="es-ES"/>
+        </w:rPr>
+        <w:t xml:space="preserve">Se han corregido también el posible error que podía dar al seleccionar PDF y no tener nada de </w:t>
+      </w:r>
+      <w:proofErr w:type="spellStart"/>
+      <w:r>
+        <w:rPr>
+          <w:lang w:val="es-ES"/>
+        </w:rPr>
+        <w:t>reconsultas</w:t>
+      </w:r>
+      <w:proofErr w:type="spellEnd"/>
+      <w:r>
+        <w:rPr>
+          <w:lang w:val="es-ES"/>
+        </w:rPr>
+        <w:t xml:space="preserve"> seleccionado. </w:t>
+      </w:r>
+    </w:p>
+    <w:p>
+      <w:pPr>
+        <w:pStyle w:val="Prrafodelista"/>
+        <w:numPr>
+          <w:ilvl w:val="0"/>
+          <w:numId w:val="6"/>
+        </w:numPr>
+        <w:rPr>
+          <w:lang w:val="es-ES"/>
+        </w:rPr>
+      </w:pPr>
+      <w:proofErr w:type="spellStart"/>
+      <w:r>
+        <w:rPr>
+          <w:lang w:val="es-ES"/>
+        </w:rPr>
+        <w:t>Tambien</w:t>
+      </w:r>
+      <w:proofErr w:type="spellEnd"/>
+      <w:r>
+        <w:rPr>
+          <w:lang w:val="es-ES"/>
+        </w:rPr>
+        <w:t xml:space="preserve"> se cambió que al seleccionar cualquier opción de búsqueda se limpie la tabla </w:t>
+      </w:r>
+      <w:proofErr w:type="spellStart"/>
+      <w:r>
+        <w:rPr>
+          <w:lang w:val="es-ES"/>
+        </w:rPr>
+        <w:t>reconsultas</w:t>
+      </w:r>
+      <w:proofErr w:type="spellEnd"/>
+      <w:r>
+        <w:rPr>
+          <w:lang w:val="es-ES"/>
+        </w:rPr>
+        <w:t xml:space="preserve">, </w:t>
+      </w:r>
+      <w:proofErr w:type="spellStart"/>
+      <w:r>
+        <w:rPr>
+          <w:lang w:val="es-ES"/>
+        </w:rPr>
+        <w:t>asi</w:t>
+      </w:r>
+      <w:proofErr w:type="spellEnd"/>
+      <w:r>
+        <w:rPr>
+          <w:lang w:val="es-ES"/>
+        </w:rPr>
+        <w:t xml:space="preserve"> no tendríamos problema al seleccionar un paciente y que hubiera quedado pintado una </w:t>
+      </w:r>
+      <w:proofErr w:type="spellStart"/>
+      <w:r>
+        <w:rPr>
+          <w:lang w:val="es-ES"/>
+        </w:rPr>
+        <w:t>reconsulta</w:t>
+      </w:r>
+      <w:proofErr w:type="spellEnd"/>
+      <w:r>
+        <w:rPr>
+          <w:lang w:val="es-ES"/>
+        </w:rPr>
+        <w:t xml:space="preserve"> que no es de </w:t>
+      </w:r>
+      <w:proofErr w:type="spellStart"/>
+      <w:r>
+        <w:rPr>
+          <w:lang w:val="es-ES"/>
+        </w:rPr>
+        <w:t>el</w:t>
+      </w:r>
+      <w:proofErr w:type="spellEnd"/>
+      <w:r>
+        <w:rPr>
+          <w:lang w:val="es-ES"/>
+        </w:rPr>
+        <w:t>.</w:t>
+      </w:r>
+      <w:r>
+        <w:rPr>
+          <w:lang w:val="es-ES"/>
+        </w:rPr>
+        <w:t xml:space="preserve"> La limpiamos al seleccionar la búsqueda y se muestra error si se selecciona el paciente y ninguna reconsulta</w:t>
       </w:r>
       <w:bookmarkStart w:id="0" w:name="_GoBack"/>
       <w:bookmarkEnd w:id="0"/>

</xml_diff>

<commit_message>
eliminacion y visualizacion de administrativos. Limpieza de codigo
</commit_message>
<xml_diff>
--- a/HISTORIAL SIMED VIRTUAL/Historial SIMED Virtual.docx
+++ b/HISTORIAL SIMED VIRTUAL/Historial SIMED Virtual.docx
@@ -1911,8 +1911,6 @@
         </w:rPr>
         <w:t xml:space="preserve"> La limpiamos al seleccionar la búsqueda y se muestra error si se selecciona el paciente y ninguna reconsulta</w:t>
       </w:r>
-      <w:bookmarkStart w:id="0" w:name="_GoBack"/>
-      <w:bookmarkEnd w:id="0"/>
     </w:p>
     <w:p>
       <w:pPr>
@@ -1933,6 +1931,105 @@
       </w:r>
       <w:proofErr w:type="spellEnd"/>
       <w:proofErr w:type="gramEnd"/>
+    </w:p>
+    <w:p>
+      <w:pPr>
+        <w:rPr>
+          <w:lang w:val="es-ES"/>
+        </w:rPr>
+      </w:pPr>
+      <w:r>
+        <w:rPr>
+          <w:lang w:val="es-ES"/>
+        </w:rPr>
+        <w:t>FECHA: 29-12</w:t>
+      </w:r>
+      <w:r>
+        <w:rPr>
+          <w:lang w:val="es-ES"/>
+        </w:rPr>
+        <w:t>-14</w:t>
+      </w:r>
+    </w:p>
+    <w:p>
+      <w:pPr>
+        <w:rPr>
+          <w:lang w:val="es-ES"/>
+        </w:rPr>
+      </w:pPr>
+      <w:r>
+        <w:rPr>
+          <w:lang w:val="es-ES"/>
+        </w:rPr>
+        <w:t xml:space="preserve">Descripción: </w:t>
+      </w:r>
+    </w:p>
+    <w:p>
+      <w:pPr>
+        <w:pStyle w:val="Prrafodelista"/>
+        <w:numPr>
+          <w:ilvl w:val="0"/>
+          <w:numId w:val="6"/>
+        </w:numPr>
+        <w:rPr>
+          <w:lang w:val="es-ES"/>
+        </w:rPr>
+      </w:pPr>
+      <w:r>
+        <w:rPr>
+          <w:lang w:val="es-ES"/>
+        </w:rPr>
+        <w:t>Se ha implementado la opción de cambiar la contraseña.</w:t>
+      </w:r>
+    </w:p>
+    <w:p>
+      <w:pPr>
+        <w:pStyle w:val="Prrafodelista"/>
+        <w:numPr>
+          <w:ilvl w:val="0"/>
+          <w:numId w:val="6"/>
+        </w:numPr>
+        <w:rPr>
+          <w:lang w:val="es-ES"/>
+        </w:rPr>
+      </w:pPr>
+      <w:r>
+        <w:rPr>
+          <w:lang w:val="es-ES"/>
+        </w:rPr>
+        <w:t xml:space="preserve">Se ha solucionado el problema al cerrar la aplicación con el parpadeo de los </w:t>
+      </w:r>
+      <w:proofErr w:type="spellStart"/>
+      <w:r>
+        <w:rPr>
+          <w:lang w:val="es-ES"/>
+        </w:rPr>
+        <w:t>forms</w:t>
+      </w:r>
+      <w:proofErr w:type="spellEnd"/>
+      <w:r>
+        <w:rPr>
+          <w:lang w:val="es-ES"/>
+        </w:rPr>
+        <w:t>.</w:t>
+      </w:r>
+    </w:p>
+    <w:p>
+      <w:pPr>
+        <w:pBdr>
+          <w:bottom w:val="single" w:sz="12" w:space="1" w:color="auto"/>
+        </w:pBdr>
+      </w:pPr>
+      <w:bookmarkStart w:id="0" w:name="_GoBack"/>
+      <w:bookmarkEnd w:id="0"/>
+      <w:r>
+        <w:t xml:space="preserve">Firma: Karen </w:t>
+      </w:r>
+      <w:proofErr w:type="spellStart"/>
+      <w:r>
+        <w:t>Bola;os</w:t>
+      </w:r>
+      <w:proofErr w:type="spellEnd"/>
     </w:p>
     <w:p/>
     <w:p/>

</xml_diff>

<commit_message>
Opcion de buscar por medico y mostrar la cantidad de resultados obtenidos
</commit_message>
<xml_diff>
--- a/HISTORIAL SIMED VIRTUAL/Historial SIMED Virtual.docx
+++ b/HISTORIAL SIMED VIRTUAL/Historial SIMED Virtual.docx
@@ -1935,20 +1935,34 @@
     <w:p>
       <w:pPr>
         <w:rPr>
-          <w:lang w:val="es-ES"/>
-        </w:rPr>
-      </w:pPr>
-      <w:r>
-        <w:rPr>
-          <w:lang w:val="es-ES"/>
-        </w:rPr>
-        <w:t>FECHA: 29-12</w:t>
-      </w:r>
-      <w:r>
-        <w:rPr>
-          <w:lang w:val="es-ES"/>
-        </w:rPr>
-        <w:t>-14</w:t>
+          <w:lang w:val="en-US"/>
+        </w:rPr>
+      </w:pPr>
+      <w:r>
+        <w:rPr>
+          <w:lang w:val="es-ES"/>
+        </w:rPr>
+        <w:t>FECHA: 29-12-14</w:t>
+      </w:r>
+      <w:r>
+        <w:rPr>
+          <w:lang w:val="en-US"/>
+        </w:rPr>
+        <w:t>(</w:t>
+      </w:r>
+      <w:proofErr w:type="spellStart"/>
+      <w:r>
+        <w:rPr>
+          <w:lang w:val="en-US"/>
+        </w:rPr>
+        <w:t>madrugada</w:t>
+      </w:r>
+      <w:proofErr w:type="spellEnd"/>
+      <w:r>
+        <w:rPr>
+          <w:lang w:val="en-US"/>
+        </w:rPr>
+        <w:t>)</w:t>
       </w:r>
     </w:p>
     <w:p>
@@ -2020,17 +2034,108 @@
           <w:bottom w:val="single" w:sz="12" w:space="1" w:color="auto"/>
         </w:pBdr>
       </w:pPr>
+      <w:r>
+        <w:t xml:space="preserve">Firma: Karen </w:t>
+      </w:r>
+      <w:proofErr w:type="spellStart"/>
+      <w:r>
+        <w:t>Bola;os</w:t>
+      </w:r>
+      <w:proofErr w:type="spellEnd"/>
+    </w:p>
+    <w:p>
+      <w:pPr>
+        <w:rPr>
+          <w:lang w:val="es-ES"/>
+        </w:rPr>
+      </w:pPr>
+      <w:r>
+        <w:rPr>
+          <w:lang w:val="es-ES"/>
+        </w:rPr>
+        <w:t>FECHA: 29-12-14</w:t>
+      </w:r>
+      <w:r>
+        <w:rPr>
+          <w:lang w:val="es-ES"/>
+        </w:rPr>
+        <w:t xml:space="preserve"> (noche)</w:t>
+      </w:r>
+    </w:p>
+    <w:p>
+      <w:pPr>
+        <w:rPr>
+          <w:lang w:val="es-ES"/>
+        </w:rPr>
+      </w:pPr>
+      <w:r>
+        <w:rPr>
+          <w:lang w:val="es-ES"/>
+        </w:rPr>
+        <w:t xml:space="preserve">Descripción: </w:t>
+      </w:r>
+    </w:p>
+    <w:p>
+      <w:pPr>
+        <w:pStyle w:val="Prrafodelista"/>
+        <w:numPr>
+          <w:ilvl w:val="0"/>
+          <w:numId w:val="6"/>
+        </w:numPr>
+        <w:rPr>
+          <w:lang w:val="es-ES"/>
+        </w:rPr>
+      </w:pPr>
+      <w:r>
+        <w:rPr>
+          <w:lang w:val="es-ES"/>
+        </w:rPr>
+        <w:t xml:space="preserve">Se implementa la opción de buscar pacientes según la cedula del </w:t>
+      </w:r>
+      <w:proofErr w:type="spellStart"/>
+      <w:r>
+        <w:rPr>
+          <w:lang w:val="es-ES"/>
+        </w:rPr>
+        <w:t>medico</w:t>
+      </w:r>
+      <w:proofErr w:type="spellEnd"/>
+      <w:r>
+        <w:rPr>
+          <w:lang w:val="es-ES"/>
+        </w:rPr>
+        <w:t>.</w:t>
+      </w:r>
+    </w:p>
+    <w:p>
+      <w:pPr>
+        <w:pBdr>
+          <w:bottom w:val="single" w:sz="12" w:space="1" w:color="auto"/>
+        </w:pBdr>
+      </w:pPr>
+      <w:r>
+        <w:t xml:space="preserve">Firma: Karen </w:t>
+      </w:r>
+      <w:proofErr w:type="spellStart"/>
+      <w:r>
+        <w:t>Bola</w:t>
+      </w:r>
+      <w:proofErr w:type="gramStart"/>
+      <w:r>
+        <w:t>;os</w:t>
+      </w:r>
+      <w:proofErr w:type="spellEnd"/>
+      <w:proofErr w:type="gramEnd"/>
+    </w:p>
+    <w:p>
+      <w:pPr>
+        <w:rPr>
+          <w:u w:val="single"/>
+        </w:rPr>
+      </w:pPr>
       <w:bookmarkStart w:id="0" w:name="_GoBack"/>
-      <w:bookmarkEnd w:id="0"/>
-      <w:r>
-        <w:t xml:space="preserve">Firma: Karen </w:t>
-      </w:r>
-      <w:proofErr w:type="spellStart"/>
-      <w:r>
-        <w:t>Bola;os</w:t>
-      </w:r>
-      <w:proofErr w:type="spellEnd"/>
-    </w:p>
+    </w:p>
+    <w:bookmarkEnd w:id="0"/>
     <w:p/>
     <w:p/>
     <w:sectPr>

</xml_diff>

<commit_message>
editar administrativos, mejor manejo de forms al ocultarse
</commit_message>
<xml_diff>
--- a/HISTORIAL SIMED VIRTUAL/Historial SIMED Virtual.docx
+++ b/HISTORIAL SIMED VIRTUAL/Historial SIMED Virtual.docx
@@ -1933,11 +1933,6 @@
       <w:proofErr w:type="gramEnd"/>
     </w:p>
     <w:p>
-      <w:pPr>
-        <w:rPr>
-          <w:lang w:val="en-US"/>
-        </w:rPr>
-      </w:pPr>
       <w:r>
         <w:rPr>
           <w:lang w:val="es-ES"/>
@@ -1945,24 +1940,7 @@
         <w:t>FECHA: 29-12-14</w:t>
       </w:r>
       <w:r>
-        <w:rPr>
-          <w:lang w:val="en-US"/>
-        </w:rPr>
-        <w:t>(</w:t>
-      </w:r>
-      <w:proofErr w:type="spellStart"/>
-      <w:r>
-        <w:rPr>
-          <w:lang w:val="en-US"/>
-        </w:rPr>
-        <w:t>madrugada</w:t>
-      </w:r>
-      <w:proofErr w:type="spellEnd"/>
-      <w:r>
-        <w:rPr>
-          <w:lang w:val="en-US"/>
-        </w:rPr>
-        <w:t>)</w:t>
+        <w:t>(madrugada)</w:t>
       </w:r>
     </w:p>
     <w:p>
@@ -2053,13 +2031,7 @@
         <w:rPr>
           <w:lang w:val="es-ES"/>
         </w:rPr>
-        <w:t>FECHA: 29-12-14</w:t>
-      </w:r>
-      <w:r>
-        <w:rPr>
-          <w:lang w:val="es-ES"/>
-        </w:rPr>
-        <w:t xml:space="preserve"> (noche)</w:t>
+        <w:t>FECHA: 29-12-14 (noche)</w:t>
       </w:r>
     </w:p>
     <w:p>
@@ -2130,12 +2102,217 @@
     <w:p>
       <w:pPr>
         <w:rPr>
+          <w:lang w:val="es-ES"/>
+        </w:rPr>
+      </w:pPr>
+      <w:r>
+        <w:rPr>
+          <w:lang w:val="es-ES"/>
+        </w:rPr>
+        <w:t>FECHA: 30-12-14</w:t>
+      </w:r>
+    </w:p>
+    <w:p>
+      <w:pPr>
+        <w:rPr>
+          <w:lang w:val="es-ES"/>
+        </w:rPr>
+      </w:pPr>
+      <w:r>
+        <w:rPr>
+          <w:lang w:val="es-ES"/>
+        </w:rPr>
+        <w:t xml:space="preserve">Descripción: </w:t>
+      </w:r>
+    </w:p>
+    <w:p>
+      <w:pPr>
+        <w:pStyle w:val="Prrafodelista"/>
+        <w:numPr>
+          <w:ilvl w:val="0"/>
+          <w:numId w:val="6"/>
+        </w:numPr>
+        <w:rPr>
+          <w:lang w:val="es-ES"/>
+        </w:rPr>
+      </w:pPr>
+      <w:r>
+        <w:rPr>
+          <w:lang w:val="es-ES"/>
+        </w:rPr>
+        <w:t xml:space="preserve">Se mejora el mensaje que se muestra cuando las búsquedas no han tenido resultado y se optimiza la llamada de métodos que van a la </w:t>
+      </w:r>
+      <w:proofErr w:type="spellStart"/>
+      <w:r>
+        <w:rPr>
+          <w:lang w:val="es-ES"/>
+        </w:rPr>
+        <w:t>bd</w:t>
+      </w:r>
+      <w:proofErr w:type="spellEnd"/>
+      <w:r>
+        <w:rPr>
+          <w:lang w:val="es-ES"/>
+        </w:rPr>
+        <w:t>.</w:t>
+      </w:r>
+    </w:p>
+    <w:p>
+      <w:pPr>
+        <w:pStyle w:val="Prrafodelista"/>
+        <w:numPr>
+          <w:ilvl w:val="0"/>
+          <w:numId w:val="6"/>
+        </w:numPr>
+        <w:rPr>
+          <w:lang w:val="es-ES"/>
+        </w:rPr>
+      </w:pPr>
+      <w:r>
+        <w:rPr>
+          <w:lang w:val="es-ES"/>
+        </w:rPr>
+        <w:t xml:space="preserve">Ahora se pueden agregar clientes que no tengan anamnesis y  ya se  les puede crear un expediente sin problema. Se pregunta si la </w:t>
+      </w:r>
+      <w:proofErr w:type="spellStart"/>
+      <w:r>
+        <w:rPr>
+          <w:lang w:val="es-ES"/>
+        </w:rPr>
+        <w:t>amanesis</w:t>
+      </w:r>
+      <w:proofErr w:type="spellEnd"/>
+      <w:r>
+        <w:rPr>
+          <w:lang w:val="es-ES"/>
+        </w:rPr>
+        <w:t xml:space="preserve"> tiene resultado y se habilita la </w:t>
+      </w:r>
+      <w:proofErr w:type="spellStart"/>
+      <w:r>
+        <w:rPr>
+          <w:lang w:val="es-ES"/>
+        </w:rPr>
+        <w:t>tab</w:t>
+      </w:r>
+      <w:proofErr w:type="spellEnd"/>
+      <w:r>
+        <w:rPr>
+          <w:lang w:val="es-ES"/>
+        </w:rPr>
+        <w:t xml:space="preserve"> </w:t>
+      </w:r>
+      <w:r>
+        <w:rPr>
+          <w:lang w:val="es-ES"/>
+        </w:rPr>
+        <w:lastRenderedPageBreak/>
+        <w:t xml:space="preserve">para agregar, igualmente al guardar se pregunta sobre los </w:t>
+      </w:r>
+      <w:proofErr w:type="spellStart"/>
+      <w:r>
+        <w:rPr>
+          <w:lang w:val="es-ES"/>
+        </w:rPr>
+        <w:t>tabs</w:t>
+      </w:r>
+      <w:proofErr w:type="spellEnd"/>
+      <w:r>
+        <w:rPr>
+          <w:lang w:val="es-ES"/>
+        </w:rPr>
+        <w:t xml:space="preserve"> y entonces se inserta solo en el expediente y en la </w:t>
+      </w:r>
+      <w:proofErr w:type="spellStart"/>
+      <w:r>
+        <w:rPr>
+          <w:lang w:val="es-ES"/>
+        </w:rPr>
+        <w:t>amannesis</w:t>
+      </w:r>
+      <w:proofErr w:type="spellEnd"/>
+      <w:r>
+        <w:rPr>
+          <w:lang w:val="es-ES"/>
+        </w:rPr>
+        <w:t>.</w:t>
+      </w:r>
+    </w:p>
+    <w:p>
+      <w:pPr>
+        <w:pStyle w:val="Prrafodelista"/>
+        <w:numPr>
+          <w:ilvl w:val="0"/>
+          <w:numId w:val="6"/>
+        </w:numPr>
+        <w:rPr>
+          <w:lang w:val="es-ES"/>
+        </w:rPr>
+      </w:pPr>
+      <w:r>
+        <w:rPr>
+          <w:lang w:val="es-ES"/>
+        </w:rPr>
+        <w:t xml:space="preserve">Ahora se puede al ingresar poner el usuario, la contraseña y presionar </w:t>
+      </w:r>
+      <w:proofErr w:type="spellStart"/>
+      <w:r>
+        <w:rPr>
+          <w:lang w:val="es-ES"/>
+        </w:rPr>
+        <w:t>enter</w:t>
+      </w:r>
+      <w:proofErr w:type="spellEnd"/>
+      <w:r>
+        <w:rPr>
+          <w:lang w:val="es-ES"/>
+        </w:rPr>
+        <w:t xml:space="preserve">, y de una se ejecuta el </w:t>
+      </w:r>
+      <w:proofErr w:type="spellStart"/>
+      <w:r>
+        <w:rPr>
+          <w:lang w:val="es-ES"/>
+        </w:rPr>
+        <w:t>click</w:t>
+      </w:r>
+      <w:proofErr w:type="spellEnd"/>
+      <w:r>
+        <w:rPr>
+          <w:lang w:val="es-ES"/>
+        </w:rPr>
+        <w:t xml:space="preserve"> de botón y se ingresa a la aplicación.</w:t>
+      </w:r>
+      <w:bookmarkStart w:id="0" w:name="_GoBack"/>
+      <w:bookmarkEnd w:id="0"/>
+    </w:p>
+    <w:p>
+      <w:pPr>
+        <w:pBdr>
+          <w:bottom w:val="single" w:sz="12" w:space="1" w:color="auto"/>
+        </w:pBdr>
+      </w:pPr>
+      <w:r>
+        <w:t xml:space="preserve">Firma: Karen </w:t>
+      </w:r>
+      <w:proofErr w:type="spellStart"/>
+      <w:r>
+        <w:t>Bola</w:t>
+      </w:r>
+      <w:proofErr w:type="gramStart"/>
+      <w:r>
+        <w:t>;os</w:t>
+      </w:r>
+      <w:proofErr w:type="spellEnd"/>
+      <w:proofErr w:type="gramEnd"/>
+    </w:p>
+    <w:p>
+      <w:pPr>
+        <w:rPr>
           <w:u w:val="single"/>
         </w:rPr>
       </w:pPr>
-      <w:bookmarkStart w:id="0" w:name="_GoBack"/>
-    </w:p>
-    <w:bookmarkEnd w:id="0"/>
+    </w:p>
     <w:p/>
     <w:p/>
     <w:sectPr>
@@ -3453,4 +3630,16 @@
   <a:objectDefaults/>
   <a:extraClrSchemeLst/>
 </a:theme>
+</file>
+
+<file path=customXml/item1.xml><?xml version="1.0" encoding="utf-8"?>
+<b:Sources xmlns:b="http://schemas.openxmlformats.org/officeDocument/2006/bibliography" xmlns="http://schemas.openxmlformats.org/officeDocument/2006/bibliography" SelectedStyle="\APASixthEditionOfficeOnline.xsl" StyleName="APA Sixth Edition"/>
+</file>
+
+<file path=customXml/itemProps1.xml><?xml version="1.0" encoding="utf-8"?>
+<ds:datastoreItem xmlns:ds="http://schemas.openxmlformats.org/officeDocument/2006/customXml" ds:itemID="{31738B82-479B-46D1-89E7-BAFB819894E2}">
+  <ds:schemaRefs>
+    <ds:schemaRef ds:uri="http://schemas.openxmlformats.org/officeDocument/2006/bibliography"/>
+  </ds:schemaRefs>
+</ds:datastoreItem>
 </file>
</xml_diff>

<commit_message>
cambios al buscar por la fecha
</commit_message>
<xml_diff>
--- a/HISTORIAL SIMED VIRTUAL/Historial SIMED Virtual.docx
+++ b/HISTORIAL SIMED VIRTUAL/Historial SIMED Virtual.docx
@@ -2283,8 +2283,6 @@
         </w:rPr>
         <w:t xml:space="preserve"> de botón y se ingresa a la aplicación.</w:t>
       </w:r>
-      <w:bookmarkStart w:id="0" w:name="_GoBack"/>
-      <w:bookmarkEnd w:id="0"/>
     </w:p>
     <w:p>
       <w:pPr>
@@ -2309,9 +2307,226 @@
     <w:p>
       <w:pPr>
         <w:rPr>
+          <w:lang w:val="es-ES"/>
+        </w:rPr>
+      </w:pPr>
+      <w:r>
+        <w:rPr>
+          <w:lang w:val="es-ES"/>
+        </w:rPr>
+        <w:t>FECHA: 02-01-15</w:t>
+      </w:r>
+    </w:p>
+    <w:p>
+      <w:pPr>
+        <w:rPr>
+          <w:lang w:val="es-ES"/>
+        </w:rPr>
+      </w:pPr>
+      <w:r>
+        <w:rPr>
+          <w:lang w:val="es-ES"/>
+        </w:rPr>
+        <w:t xml:space="preserve">Descripción: </w:t>
+      </w:r>
+    </w:p>
+    <w:p>
+      <w:pPr>
+        <w:pStyle w:val="Prrafodelista"/>
+        <w:numPr>
+          <w:ilvl w:val="0"/>
+          <w:numId w:val="6"/>
+        </w:numPr>
+        <w:rPr>
+          <w:lang w:val="es-ES"/>
+        </w:rPr>
+      </w:pPr>
+      <w:r>
+        <w:rPr>
+          <w:lang w:val="es-ES"/>
+        </w:rPr>
+        <w:t>Ya se pueden editar los administrativos.</w:t>
+      </w:r>
+    </w:p>
+    <w:p>
+      <w:pPr>
+        <w:pStyle w:val="Prrafodelista"/>
+        <w:numPr>
+          <w:ilvl w:val="0"/>
+          <w:numId w:val="6"/>
+        </w:numPr>
+        <w:rPr>
+          <w:lang w:val="es-ES"/>
+        </w:rPr>
+      </w:pPr>
+      <w:r>
+        <w:rPr>
+          <w:lang w:val="es-ES"/>
+        </w:rPr>
+        <w:t xml:space="preserve">Además cuando voy a ver un expediente no se oculta el </w:t>
+      </w:r>
+      <w:proofErr w:type="spellStart"/>
+      <w:r>
+        <w:rPr>
+          <w:lang w:val="es-ES"/>
+        </w:rPr>
+        <w:t>form</w:t>
+      </w:r>
+      <w:proofErr w:type="spellEnd"/>
+      <w:r>
+        <w:rPr>
+          <w:lang w:val="es-ES"/>
+        </w:rPr>
+        <w:t xml:space="preserve">, x lo que no pierdo la secuencia de por </w:t>
+      </w:r>
+      <w:r>
+        <w:rPr>
+          <w:lang w:val="es-ES"/>
+        </w:rPr>
+        <w:t>dónde</w:t>
+      </w:r>
+      <w:r>
+        <w:rPr>
+          <w:lang w:val="es-ES"/>
+        </w:rPr>
+        <w:t xml:space="preserve"> voy.</w:t>
+      </w:r>
+      <w:bookmarkStart w:id="0" w:name="_GoBack"/>
+      <w:bookmarkEnd w:id="0"/>
+    </w:p>
+    <w:p>
+      <w:pPr>
+        <w:pBdr>
+          <w:bottom w:val="single" w:sz="12" w:space="1" w:color="auto"/>
+        </w:pBdr>
+        <w:rPr>
           <w:u w:val="single"/>
         </w:rPr>
       </w:pPr>
+      <w:r>
+        <w:t>Firma: Karen Bolaños</w:t>
+      </w:r>
+    </w:p>
+    <w:p>
+      <w:pPr>
+        <w:rPr>
+          <w:lang w:val="es-ES"/>
+        </w:rPr>
+      </w:pPr>
+      <w:r>
+        <w:rPr>
+          <w:lang w:val="es-ES"/>
+        </w:rPr>
+        <w:t>FECHA: 0</w:t>
+      </w:r>
+      <w:r>
+        <w:rPr>
+          <w:lang w:val="es-ES"/>
+        </w:rPr>
+        <w:t>7</w:t>
+      </w:r>
+      <w:r>
+        <w:rPr>
+          <w:lang w:val="es-ES"/>
+        </w:rPr>
+        <w:t>-01-15</w:t>
+      </w:r>
+    </w:p>
+    <w:p>
+      <w:pPr>
+        <w:rPr>
+          <w:lang w:val="es-ES"/>
+        </w:rPr>
+      </w:pPr>
+      <w:r>
+        <w:rPr>
+          <w:lang w:val="es-ES"/>
+        </w:rPr>
+        <w:t xml:space="preserve">Descripción: </w:t>
+      </w:r>
+    </w:p>
+    <w:p>
+      <w:pPr>
+        <w:pStyle w:val="Prrafodelista"/>
+        <w:numPr>
+          <w:ilvl w:val="0"/>
+          <w:numId w:val="6"/>
+        </w:numPr>
+        <w:rPr>
+          <w:lang w:val="es-ES"/>
+        </w:rPr>
+      </w:pPr>
+      <w:r>
+        <w:rPr>
+          <w:lang w:val="es-ES"/>
+        </w:rPr>
+        <w:t xml:space="preserve">Hoy hable con </w:t>
+      </w:r>
+      <w:proofErr w:type="spellStart"/>
+      <w:r>
+        <w:rPr>
+          <w:lang w:val="es-ES"/>
+        </w:rPr>
+        <w:t>Josue</w:t>
+      </w:r>
+      <w:proofErr w:type="spellEnd"/>
+      <w:r>
+        <w:rPr>
+          <w:lang w:val="es-ES"/>
+        </w:rPr>
+        <w:t xml:space="preserve"> sobre la venta del software y llegamos a un acuerdo de precio.</w:t>
+      </w:r>
+    </w:p>
+    <w:p>
+      <w:pPr>
+        <w:pStyle w:val="Prrafodelista"/>
+        <w:numPr>
+          <w:ilvl w:val="0"/>
+          <w:numId w:val="6"/>
+        </w:numPr>
+        <w:rPr>
+          <w:lang w:val="es-ES"/>
+        </w:rPr>
+      </w:pPr>
+      <w:r>
+        <w:rPr>
+          <w:lang w:val="es-ES"/>
+        </w:rPr>
+        <w:t>Arregle que se busque según la fecha</w:t>
+      </w:r>
+      <w:r>
+        <w:rPr>
+          <w:lang w:val="es-ES"/>
+        </w:rPr>
+        <w:t xml:space="preserve"> hasta que se </w:t>
+      </w:r>
+      <w:proofErr w:type="spellStart"/>
+      <w:r>
+        <w:rPr>
+          <w:lang w:val="es-ES"/>
+        </w:rPr>
+        <w:t>precione</w:t>
+      </w:r>
+      <w:proofErr w:type="spellEnd"/>
+      <w:r>
+        <w:rPr>
+          <w:lang w:val="es-ES"/>
+        </w:rPr>
+        <w:t xml:space="preserve"> el botón de buscar.</w:t>
+      </w:r>
+    </w:p>
+    <w:p>
+      <w:pPr>
+        <w:pBdr>
+          <w:bottom w:val="single" w:sz="12" w:space="1" w:color="auto"/>
+        </w:pBdr>
+        <w:rPr>
+          <w:u w:val="single"/>
+        </w:rPr>
+      </w:pPr>
+      <w:r>
+        <w:t>Firma: Karen Bolaños</w:t>
+      </w:r>
     </w:p>
     <w:p/>
     <w:p/>
@@ -3637,7 +3852,7 @@
 </file>
 
 <file path=customXml/itemProps1.xml><?xml version="1.0" encoding="utf-8"?>
-<ds:datastoreItem xmlns:ds="http://schemas.openxmlformats.org/officeDocument/2006/customXml" ds:itemID="{31738B82-479B-46D1-89E7-BAFB819894E2}">
+<ds:datastoreItem xmlns:ds="http://schemas.openxmlformats.org/officeDocument/2006/customXml" ds:itemID="{1C5952FF-79C3-40A4-8820-E2E48571BA62}">
   <ds:schemaRefs>
     <ds:schemaRef ds:uri="http://schemas.openxmlformats.org/officeDocument/2006/bibliography"/>
   </ds:schemaRefs>

</xml_diff>